<commit_message>
update Deployment.yaml + server.yaml
</commit_message>
<xml_diff>
--- a/CalculationManagementService/microservices.docx
+++ b/CalculationManagementService/microservices.docx
@@ -8,60 +8,52 @@
           <w:lang w:val="da-DK"/>
         </w:rPr>
       </w:pPr>
-      <w:proofErr w:type="spellStart"/>
-      <w:r>
-        <w:rPr>
-          <w:lang w:val="da-DK"/>
-        </w:rPr>
-        <w:t>OrderServices</w:t>
-      </w:r>
-      <w:proofErr w:type="spellEnd"/>
+      <w:r>
+        <w:rPr>
+          <w:lang w:val="da-DK"/>
+        </w:rPr>
+        <w:t>Order</w:t>
+      </w:r>
+      <w:r>
+        <w:rPr>
+          <w:lang w:val="da-DK"/>
+        </w:rPr>
+        <w:t xml:space="preserve"> Services</w:t>
+      </w:r>
     </w:p>
     <w:p>
       <w:pPr>
         <w:pStyle w:val="Listeafsnit"/>
         <w:numPr>
           <w:ilvl w:val="0"/>
-          <w:numId w:val="10"/>
+          <w:numId w:val="16"/>
         </w:numPr>
         <w:rPr>
           <w:lang w:val="da-DK"/>
         </w:rPr>
       </w:pPr>
-      <w:r>
-        <w:rPr>
-          <w:lang w:val="da-DK"/>
-        </w:rPr>
-        <w:t xml:space="preserve">Sub- </w:t>
-      </w:r>
-      <w:proofErr w:type="spellStart"/>
-      <w:r>
-        <w:rPr>
-          <w:lang w:val="da-DK"/>
-        </w:rPr>
-        <w:t>orderdevelerede</w:t>
-      </w:r>
-      <w:proofErr w:type="spellEnd"/>
-      <w:r>
-        <w:rPr>
-          <w:lang w:val="da-DK"/>
-        </w:rPr>
-        <w:t xml:space="preserve"> (ændrer </w:t>
-      </w:r>
-      <w:proofErr w:type="spellStart"/>
-      <w:r>
-        <w:rPr>
-          <w:lang w:val="da-DK"/>
-        </w:rPr>
-        <w:t>orderstatus</w:t>
-      </w:r>
-      <w:proofErr w:type="spellEnd"/>
-      <w:r>
-        <w:rPr>
-          <w:lang w:val="da-DK"/>
-        </w:rPr>
-        <w:t>)</w:t>
-      </w:r>
+      <w:proofErr w:type="spellStart"/>
+      <w:r>
+        <w:rPr>
+          <w:lang w:val="da-DK"/>
+        </w:rPr>
+        <w:t>Mock</w:t>
+      </w:r>
+      <w:proofErr w:type="spellEnd"/>
+      <w:r>
+        <w:rPr>
+          <w:lang w:val="da-DK"/>
+        </w:rPr>
+        <w:t xml:space="preserve"> </w:t>
+      </w:r>
+      <w:proofErr w:type="spellStart"/>
+      <w:r>
+        <w:rPr>
+          <w:lang w:val="da-DK"/>
+        </w:rPr>
+        <w:t>payment</w:t>
+      </w:r>
+      <w:proofErr w:type="spellEnd"/>
     </w:p>
     <w:p>
       <w:pPr>
@@ -95,7 +87,7 @@
         <w:pStyle w:val="Listeafsnit"/>
         <w:numPr>
           <w:ilvl w:val="0"/>
-          <w:numId w:val="10"/>
+          <w:numId w:val="16"/>
         </w:numPr>
         <w:rPr>
           <w:lang w:val="da-DK"/>
@@ -133,7 +125,7 @@
         <w:pStyle w:val="Listeafsnit"/>
         <w:numPr>
           <w:ilvl w:val="0"/>
-          <w:numId w:val="10"/>
+          <w:numId w:val="16"/>
         </w:numPr>
       </w:pPr>
       <w:r>
@@ -161,7 +153,7 @@
         <w:pStyle w:val="Listeafsnit"/>
         <w:numPr>
           <w:ilvl w:val="0"/>
-          <w:numId w:val="10"/>
+          <w:numId w:val="16"/>
         </w:numPr>
       </w:pPr>
       <w:r>
@@ -173,10 +165,7 @@
       </w:r>
       <w:proofErr w:type="spellEnd"/>
       <w:r>
-        <w:t xml:space="preserve"> E </w:t>
-      </w:r>
-      <w:r>
-        <w:t>(add in google cloud topic)</w:t>
+        <w:t xml:space="preserve"> E (add in google cloud topic)</w:t>
       </w:r>
     </w:p>
     <w:p>
@@ -184,14 +173,11 @@
         <w:pStyle w:val="Listeafsnit"/>
         <w:numPr>
           <w:ilvl w:val="0"/>
-          <w:numId w:val="10"/>
+          <w:numId w:val="16"/>
         </w:numPr>
       </w:pPr>
       <w:r>
-        <w:t xml:space="preserve">Pub- Agent E </w:t>
-      </w:r>
-      <w:r>
-        <w:t>(add in google cloud topic)</w:t>
+        <w:t>Pub- Agent E (add in google cloud topic)</w:t>
       </w:r>
     </w:p>
     <w:p>
@@ -199,7 +185,7 @@
         <w:pStyle w:val="Listeafsnit"/>
         <w:numPr>
           <w:ilvl w:val="0"/>
-          <w:numId w:val="10"/>
+          <w:numId w:val="16"/>
         </w:numPr>
       </w:pPr>
       <w:r>
@@ -211,7 +197,7 @@
         <w:pStyle w:val="Listeafsnit"/>
         <w:numPr>
           <w:ilvl w:val="0"/>
-          <w:numId w:val="10"/>
+          <w:numId w:val="16"/>
         </w:numPr>
       </w:pPr>
       <w:r>
@@ -252,75 +238,29 @@
         <w:pStyle w:val="Listeafsnit"/>
         <w:numPr>
           <w:ilvl w:val="0"/>
-          <w:numId w:val="10"/>
+          <w:numId w:val="16"/>
         </w:numPr>
-        <w:rPr>
-          <w:lang w:val="da-DK"/>
-        </w:rPr>
-      </w:pPr>
-      <w:r>
-        <w:rPr>
-          <w:lang w:val="da-DK"/>
-        </w:rPr>
-        <w:t xml:space="preserve">Sub- </w:t>
-      </w:r>
-      <w:proofErr w:type="spellStart"/>
-      <w:r>
-        <w:rPr>
-          <w:lang w:val="da-DK"/>
-        </w:rPr>
-        <w:t>O</w:t>
-      </w:r>
-      <w:r>
-        <w:rPr>
-          <w:lang w:val="da-DK"/>
-        </w:rPr>
-        <w:t>rder</w:t>
-      </w:r>
-      <w:r>
-        <w:rPr>
-          <w:lang w:val="da-DK"/>
-        </w:rPr>
-        <w:t>C</w:t>
-      </w:r>
-      <w:r>
-        <w:rPr>
-          <w:lang w:val="da-DK"/>
-        </w:rPr>
-        <w:t>reated</w:t>
-      </w:r>
-      <w:proofErr w:type="spellEnd"/>
-      <w:r>
-        <w:rPr>
-          <w:lang w:val="da-DK"/>
-        </w:rPr>
-        <w:t>-sub</w:t>
-      </w:r>
-      <w:r>
-        <w:rPr>
-          <w:lang w:val="da-DK"/>
-        </w:rPr>
-        <w:t xml:space="preserve">  (</w:t>
-      </w:r>
-      <w:r>
-        <w:rPr>
-          <w:lang w:val="da-DK"/>
-        </w:rPr>
-        <w:t xml:space="preserve">kun hvis vi har </w:t>
-      </w:r>
-      <w:proofErr w:type="spellStart"/>
-      <w:r>
-        <w:rPr>
-          <w:lang w:val="da-DK"/>
-        </w:rPr>
-        <w:t>websocket</w:t>
-      </w:r>
-      <w:proofErr w:type="spellEnd"/>
-      <w:r>
-        <w:rPr>
-          <w:lang w:val="da-DK"/>
-        </w:rPr>
-        <w:t>)</w:t>
+      </w:pPr>
+      <w:r>
+        <w:t xml:space="preserve">Pub- </w:t>
+      </w:r>
+      <w:r>
+        <w:t xml:space="preserve">food is ready </w:t>
+      </w:r>
+      <w:r>
+        <w:t>(add in google cloud topic)</w:t>
+      </w:r>
+    </w:p>
+    <w:p>
+      <w:proofErr w:type="spellStart"/>
+      <w:proofErr w:type="gramStart"/>
+      <w:r>
+        <w:t>OrderDelivering</w:t>
+      </w:r>
+      <w:proofErr w:type="spellEnd"/>
+      <w:proofErr w:type="gramEnd"/>
+      <w:r>
+        <w:t xml:space="preserve"> services</w:t>
       </w:r>
     </w:p>
     <w:p>
@@ -328,17 +268,45 @@
         <w:pStyle w:val="Listeafsnit"/>
         <w:numPr>
           <w:ilvl w:val="0"/>
-          <w:numId w:val="10"/>
+          <w:numId w:val="16"/>
         </w:numPr>
-      </w:pPr>
-      <w:r>
-        <w:t xml:space="preserve">Pub- </w:t>
-      </w:r>
-      <w:r>
-        <w:t xml:space="preserve">food is ready </w:t>
-      </w:r>
-      <w:r>
-        <w:t>(add in google cloud topic)</w:t>
+        <w:rPr>
+          <w:lang w:val="da-DK"/>
+        </w:rPr>
+      </w:pPr>
+      <w:r>
+        <w:rPr>
+          <w:lang w:val="da-DK"/>
+        </w:rPr>
+        <w:t xml:space="preserve">Lav Alt Sub- </w:t>
+      </w:r>
+      <w:proofErr w:type="spellStart"/>
+      <w:r>
+        <w:rPr>
+          <w:lang w:val="da-DK"/>
+        </w:rPr>
+        <w:t>OrderCreated</w:t>
+      </w:r>
+      <w:proofErr w:type="spellEnd"/>
+      <w:r>
+        <w:rPr>
+          <w:lang w:val="da-DK"/>
+        </w:rPr>
+        <w:t xml:space="preserve">-sub  (begynd at lave </w:t>
+      </w:r>
+      <w:proofErr w:type="spellStart"/>
+      <w:r>
+        <w:rPr>
+          <w:lang w:val="da-DK"/>
+        </w:rPr>
+        <w:t>order</w:t>
+      </w:r>
+      <w:proofErr w:type="spellEnd"/>
+      <w:r>
+        <w:rPr>
+          <w:lang w:val="da-DK"/>
+        </w:rPr>
+        <w:t xml:space="preserve"> levering – hent adressen fra sub )</w:t>
       </w:r>
     </w:p>
     <w:p>
@@ -346,11 +314,28 @@
         <w:pStyle w:val="Listeafsnit"/>
         <w:numPr>
           <w:ilvl w:val="0"/>
-          <w:numId w:val="10"/>
+          <w:numId w:val="16"/>
         </w:numPr>
       </w:pPr>
       <w:r>
-        <w:t>Make those classes (copy from order management services)</w:t>
+        <w:t>Pub-</w:t>
+      </w:r>
+      <w:r>
+        <w:t xml:space="preserve"> </w:t>
+      </w:r>
+      <w:proofErr w:type="spellStart"/>
+      <w:r>
+        <w:t>orderdevelerede</w:t>
+      </w:r>
+      <w:proofErr w:type="spellEnd"/>
+      <w:r>
+        <w:t xml:space="preserve">  </w:t>
+      </w:r>
+      <w:r>
+        <w:t xml:space="preserve"> </w:t>
+      </w:r>
+      <w:r>
+        <w:t>(add in google cloud topic)</w:t>
       </w:r>
     </w:p>
     <w:p>
@@ -358,31 +343,11 @@
         <w:pStyle w:val="Listeafsnit"/>
         <w:numPr>
           <w:ilvl w:val="0"/>
-          <w:numId w:val="10"/>
+          <w:numId w:val="16"/>
         </w:numPr>
       </w:pPr>
       <w:r>
-        <w:t>A</w:t>
-      </w:r>
-      <w:r>
-        <w:t xml:space="preserve">dd connection in </w:t>
-      </w:r>
-      <w:proofErr w:type="spellStart"/>
-      <w:r>
-        <w:t>program.cs</w:t>
-      </w:r>
-      <w:proofErr w:type="spellEnd"/>
-    </w:p>
-    <w:p>
-      <w:proofErr w:type="spellStart"/>
-      <w:proofErr w:type="gramStart"/>
-      <w:r>
-        <w:t>OrderDelivering</w:t>
-      </w:r>
-      <w:proofErr w:type="spellEnd"/>
-      <w:proofErr w:type="gramEnd"/>
-      <w:r>
-        <w:t xml:space="preserve"> services</w:t>
+        <w:t>Make those classes (copy from order management services)</w:t>
       </w:r>
     </w:p>
     <w:p>
@@ -390,75 +355,40 @@
         <w:pStyle w:val="Listeafsnit"/>
         <w:numPr>
           <w:ilvl w:val="0"/>
-          <w:numId w:val="10"/>
+          <w:numId w:val="16"/>
         </w:numPr>
-        <w:rPr>
-          <w:lang w:val="da-DK"/>
-        </w:rPr>
-      </w:pPr>
-      <w:r>
-        <w:rPr>
-          <w:lang w:val="da-DK"/>
-        </w:rPr>
-        <w:t xml:space="preserve">Lav Alt </w:t>
-      </w:r>
-      <w:r>
-        <w:rPr>
-          <w:lang w:val="da-DK"/>
-        </w:rPr>
-        <w:t xml:space="preserve">Sub- </w:t>
-      </w:r>
-      <w:proofErr w:type="spellStart"/>
-      <w:r>
-        <w:rPr>
-          <w:lang w:val="da-DK"/>
-        </w:rPr>
-        <w:t>OrderCreated</w:t>
-      </w:r>
-      <w:proofErr w:type="spellEnd"/>
-      <w:r>
-        <w:rPr>
-          <w:lang w:val="da-DK"/>
-        </w:rPr>
-        <w:t xml:space="preserve">-sub  (begynd at lave </w:t>
-      </w:r>
-      <w:proofErr w:type="spellStart"/>
-      <w:r>
-        <w:rPr>
-          <w:lang w:val="da-DK"/>
-        </w:rPr>
-        <w:t>order</w:t>
-      </w:r>
-      <w:proofErr w:type="spellEnd"/>
-      <w:r>
-        <w:rPr>
-          <w:lang w:val="da-DK"/>
-        </w:rPr>
-        <w:t xml:space="preserve"> levering – </w:t>
-      </w:r>
-      <w:r>
-        <w:rPr>
-          <w:lang w:val="da-DK"/>
-        </w:rPr>
-        <w:t xml:space="preserve">hent </w:t>
-      </w:r>
-      <w:r>
-        <w:rPr>
-          <w:lang w:val="da-DK"/>
-        </w:rPr>
-        <w:t>adressen fra</w:t>
-      </w:r>
-      <w:r>
-        <w:rPr>
-          <w:lang w:val="da-DK"/>
-        </w:rPr>
-        <w:t xml:space="preserve"> sub</w:t>
-      </w:r>
-      <w:r>
-        <w:rPr>
-          <w:lang w:val="da-DK"/>
-        </w:rPr>
-        <w:t xml:space="preserve"> )</w:t>
+      </w:pPr>
+      <w:r>
+        <w:t xml:space="preserve">install </w:t>
+      </w:r>
+      <w:proofErr w:type="spellStart"/>
+      <w:r>
+        <w:t>pubsub</w:t>
+      </w:r>
+      <w:proofErr w:type="spellEnd"/>
+      <w:r>
+        <w:t xml:space="preserve"> dep, </w:t>
+      </w:r>
+      <w:proofErr w:type="spellStart"/>
+      <w:r>
+        <w:t>appsettings</w:t>
+      </w:r>
+      <w:proofErr w:type="spellEnd"/>
+      <w:r>
+        <w:t xml:space="preserve"> a</w:t>
+      </w:r>
+      <w:r>
+        <w:t xml:space="preserve">dd connection to google cloud, add connection in </w:t>
+      </w:r>
+      <w:proofErr w:type="spellStart"/>
+      <w:r>
+        <w:t>program.cs</w:t>
+      </w:r>
+      <w:proofErr w:type="spellEnd"/>
+    </w:p>
+    <w:p>
+      <w:r>
+        <w:t>Dashboard services</w:t>
       </w:r>
     </w:p>
     <w:p>
@@ -466,28 +396,14 @@
         <w:pStyle w:val="Listeafsnit"/>
         <w:numPr>
           <w:ilvl w:val="0"/>
-          <w:numId w:val="10"/>
+          <w:numId w:val="16"/>
         </w:numPr>
       </w:pPr>
       <w:r>
-        <w:t>Pub-</w:t>
-      </w:r>
-      <w:r>
-        <w:t xml:space="preserve"> </w:t>
-      </w:r>
-      <w:proofErr w:type="spellStart"/>
-      <w:r>
-        <w:t>orderdevelerede</w:t>
-      </w:r>
-      <w:proofErr w:type="spellEnd"/>
-      <w:r>
-        <w:t xml:space="preserve">  </w:t>
-      </w:r>
-      <w:r>
-        <w:t xml:space="preserve"> </w:t>
-      </w:r>
-      <w:r>
-        <w:t>(add in google cloud topic)</w:t>
+        <w:rPr>
+          <w:lang w:val="da-DK"/>
+        </w:rPr>
+        <w:t>Lav Alt</w:t>
       </w:r>
     </w:p>
     <w:p>
@@ -495,7 +411,7 @@
         <w:pStyle w:val="Listeafsnit"/>
         <w:numPr>
           <w:ilvl w:val="0"/>
-          <w:numId w:val="10"/>
+          <w:numId w:val="16"/>
         </w:numPr>
       </w:pPr>
       <w:r>
@@ -507,7 +423,7 @@
         <w:pStyle w:val="Listeafsnit"/>
         <w:numPr>
           <w:ilvl w:val="0"/>
-          <w:numId w:val="10"/>
+          <w:numId w:val="16"/>
         </w:numPr>
       </w:pPr>
       <w:r>
@@ -539,11 +455,11 @@
       <w:proofErr w:type="spellEnd"/>
     </w:p>
     <w:p>
-      <w:r>
-        <w:t>Dashboard</w:t>
-      </w:r>
-      <w:r>
-        <w:t xml:space="preserve"> services</w:t>
+      <w:pPr>
+        <w:ind w:left="360"/>
+      </w:pPr>
+      <w:r>
+        <w:t>Kubernetes</w:t>
       </w:r>
     </w:p>
     <w:p>
@@ -551,14 +467,59 @@
         <w:pStyle w:val="Listeafsnit"/>
         <w:numPr>
           <w:ilvl w:val="0"/>
-          <w:numId w:val="10"/>
+          <w:numId w:val="16"/>
         </w:numPr>
-      </w:pPr>
-      <w:r>
-        <w:rPr>
-          <w:lang w:val="da-DK"/>
-        </w:rPr>
-        <w:t>Lav Alt</w:t>
+        <w:rPr>
+          <w:lang w:val="da-DK"/>
+        </w:rPr>
+      </w:pPr>
+      <w:proofErr w:type="spellStart"/>
+      <w:r>
+        <w:rPr>
+          <w:lang w:val="da-DK"/>
+        </w:rPr>
+        <w:t>deploy</w:t>
+      </w:r>
+      <w:proofErr w:type="spellEnd"/>
+      <w:r>
+        <w:rPr>
+          <w:lang w:val="da-DK"/>
+        </w:rPr>
+        <w:t xml:space="preserve"> </w:t>
+      </w:r>
+      <w:proofErr w:type="gramStart"/>
+      <w:r>
+        <w:rPr>
+          <w:lang w:val="da-DK"/>
+        </w:rPr>
+        <w:t>hver image</w:t>
+      </w:r>
+      <w:proofErr w:type="gramEnd"/>
+      <w:r>
+        <w:rPr>
+          <w:lang w:val="da-DK"/>
+        </w:rPr>
+        <w:t xml:space="preserve"> og </w:t>
+      </w:r>
+      <w:proofErr w:type="spellStart"/>
+      <w:r>
+        <w:rPr>
+          <w:lang w:val="da-DK"/>
+        </w:rPr>
+        <w:t>s</w:t>
+      </w:r>
+      <w:r>
+        <w:rPr>
+          <w:lang w:val="da-DK"/>
+        </w:rPr>
+        <w:t>etup</w:t>
+      </w:r>
+      <w:proofErr w:type="spellEnd"/>
+      <w:r>
+        <w:rPr>
+          <w:lang w:val="da-DK"/>
+        </w:rPr>
+        <w:t xml:space="preserve"> deres 2 filer i hver services</w:t>
       </w:r>
     </w:p>
     <w:p>
@@ -566,11 +527,31 @@
         <w:pStyle w:val="Listeafsnit"/>
         <w:numPr>
           <w:ilvl w:val="0"/>
-          <w:numId w:val="10"/>
+          <w:numId w:val="16"/>
         </w:numPr>
-      </w:pPr>
-      <w:r>
-        <w:t>Make those classes (copy from order management services)</w:t>
+        <w:rPr>
+          <w:lang w:val="da-DK"/>
+        </w:rPr>
+      </w:pPr>
+      <w:r>
+        <w:rPr>
+          <w:lang w:val="da-DK"/>
+        </w:rPr>
+        <w:t xml:space="preserve">CI/CD med </w:t>
+      </w:r>
+      <w:proofErr w:type="spellStart"/>
+      <w:r>
+        <w:rPr>
+          <w:lang w:val="da-DK"/>
+        </w:rPr>
+        <w:t>git</w:t>
+      </w:r>
+      <w:proofErr w:type="spellEnd"/>
+      <w:r>
+        <w:rPr>
+          <w:lang w:val="da-DK"/>
+        </w:rPr>
+        <w:t xml:space="preserve"> actions </w:t>
       </w:r>
     </w:p>
     <w:p>
@@ -578,43 +559,17 @@
         <w:pStyle w:val="Listeafsnit"/>
         <w:numPr>
           <w:ilvl w:val="0"/>
-          <w:numId w:val="10"/>
+          <w:numId w:val="16"/>
         </w:numPr>
-      </w:pPr>
-      <w:r>
-        <w:t xml:space="preserve">install </w:t>
-      </w:r>
-      <w:proofErr w:type="spellStart"/>
-      <w:r>
-        <w:t>pubsub</w:t>
-      </w:r>
-      <w:proofErr w:type="spellEnd"/>
-      <w:r>
-        <w:t xml:space="preserve"> dep, </w:t>
-      </w:r>
-      <w:proofErr w:type="spellStart"/>
-      <w:r>
-        <w:t>appsettings</w:t>
-      </w:r>
-      <w:proofErr w:type="spellEnd"/>
-      <w:r>
-        <w:t xml:space="preserve"> a</w:t>
-      </w:r>
-      <w:r>
-        <w:t xml:space="preserve">dd connection to google cloud, add connection in </w:t>
-      </w:r>
-      <w:proofErr w:type="spellStart"/>
-      <w:r>
-        <w:t>program.cs</w:t>
-      </w:r>
-      <w:proofErr w:type="spellEnd"/>
-    </w:p>
-    <w:p>
-      <w:pPr>
-        <w:ind w:left="360"/>
-      </w:pPr>
-      <w:r>
-        <w:t>Kubernetes</w:t>
+        <w:rPr>
+          <w:lang w:val="da-DK"/>
+        </w:rPr>
+      </w:pPr>
+      <w:r>
+        <w:rPr>
+          <w:lang w:val="da-DK"/>
+        </w:rPr>
+        <w:t xml:space="preserve">Api gateway </w:t>
       </w:r>
     </w:p>
     <w:p>
@@ -622,59 +577,17 @@
         <w:pStyle w:val="Listeafsnit"/>
         <w:numPr>
           <w:ilvl w:val="0"/>
-          <w:numId w:val="10"/>
+          <w:numId w:val="16"/>
         </w:numPr>
         <w:rPr>
           <w:lang w:val="da-DK"/>
         </w:rPr>
       </w:pPr>
-      <w:proofErr w:type="spellStart"/>
-      <w:r>
-        <w:rPr>
-          <w:lang w:val="da-DK"/>
-        </w:rPr>
-        <w:t>deploy</w:t>
-      </w:r>
-      <w:proofErr w:type="spellEnd"/>
-      <w:r>
-        <w:rPr>
-          <w:lang w:val="da-DK"/>
-        </w:rPr>
-        <w:t xml:space="preserve"> </w:t>
-      </w:r>
-      <w:proofErr w:type="gramStart"/>
-      <w:r>
-        <w:rPr>
-          <w:lang w:val="da-DK"/>
-        </w:rPr>
-        <w:t>hver image</w:t>
-      </w:r>
-      <w:proofErr w:type="gramEnd"/>
-      <w:r>
-        <w:rPr>
-          <w:lang w:val="da-DK"/>
-        </w:rPr>
-        <w:t xml:space="preserve"> og </w:t>
-      </w:r>
-      <w:proofErr w:type="spellStart"/>
-      <w:r>
-        <w:rPr>
-          <w:lang w:val="da-DK"/>
-        </w:rPr>
-        <w:t>s</w:t>
-      </w:r>
-      <w:r>
-        <w:rPr>
-          <w:lang w:val="da-DK"/>
-        </w:rPr>
-        <w:t>etup</w:t>
-      </w:r>
-      <w:proofErr w:type="spellEnd"/>
-      <w:r>
-        <w:rPr>
-          <w:lang w:val="da-DK"/>
-        </w:rPr>
-        <w:t xml:space="preserve"> deres 2 filer i hver services</w:t>
+      <w:r>
+        <w:rPr>
+          <w:lang w:val="da-DK"/>
+        </w:rPr>
+        <w:t>Video</w:t>
       </w:r>
     </w:p>
     <w:p>
@@ -682,7 +595,7 @@
         <w:pStyle w:val="Listeafsnit"/>
         <w:numPr>
           <w:ilvl w:val="0"/>
-          <w:numId w:val="10"/>
+          <w:numId w:val="16"/>
         </w:numPr>
         <w:rPr>
           <w:lang w:val="da-DK"/>
@@ -692,21 +605,21 @@
         <w:rPr>
           <w:lang w:val="da-DK"/>
         </w:rPr>
-        <w:t xml:space="preserve">CI/CD med </w:t>
-      </w:r>
-      <w:proofErr w:type="spellStart"/>
-      <w:r>
-        <w:rPr>
-          <w:lang w:val="da-DK"/>
-        </w:rPr>
-        <w:t>git</w:t>
-      </w:r>
-      <w:proofErr w:type="spellEnd"/>
-      <w:r>
-        <w:rPr>
-          <w:lang w:val="da-DK"/>
-        </w:rPr>
-        <w:t xml:space="preserve"> actions </w:t>
+        <w:t>Synopsis (</w:t>
+      </w:r>
+      <w:proofErr w:type="spellStart"/>
+      <w:r>
+        <w:rPr>
+          <w:lang w:val="da-DK"/>
+        </w:rPr>
+        <w:t>miro</w:t>
+      </w:r>
+      <w:proofErr w:type="spellEnd"/>
+      <w:r>
+        <w:rPr>
+          <w:lang w:val="da-DK"/>
+        </w:rPr>
+        <w:t>)</w:t>
       </w:r>
     </w:p>
     <w:p>
@@ -714,7 +627,7 @@
         <w:pStyle w:val="Listeafsnit"/>
         <w:numPr>
           <w:ilvl w:val="0"/>
-          <w:numId w:val="10"/>
+          <w:numId w:val="16"/>
         </w:numPr>
         <w:rPr>
           <w:lang w:val="da-DK"/>
@@ -724,112 +637,6 @@
         <w:rPr>
           <w:lang w:val="da-DK"/>
         </w:rPr>
-        <w:t xml:space="preserve">Api gateway </w:t>
-      </w:r>
-    </w:p>
-    <w:p>
-      <w:pPr>
-        <w:pStyle w:val="Listeafsnit"/>
-        <w:numPr>
-          <w:ilvl w:val="0"/>
-          <w:numId w:val="10"/>
-        </w:numPr>
-        <w:rPr>
-          <w:lang w:val="da-DK"/>
-        </w:rPr>
-      </w:pPr>
-      <w:r>
-        <w:rPr>
-          <w:lang w:val="da-DK"/>
-        </w:rPr>
-        <w:t>Frontend</w:t>
-      </w:r>
-      <w:r>
-        <w:rPr>
-          <w:lang w:val="da-DK"/>
-        </w:rPr>
-        <w:t xml:space="preserve"> (</w:t>
-      </w:r>
-      <w:proofErr w:type="spellStart"/>
-      <w:r>
-        <w:rPr>
-          <w:lang w:val="da-DK"/>
-        </w:rPr>
-        <w:t>websocket</w:t>
-      </w:r>
-      <w:proofErr w:type="spellEnd"/>
-      <w:r>
-        <w:rPr>
-          <w:lang w:val="da-DK"/>
-        </w:rPr>
-        <w:t>)</w:t>
-      </w:r>
-    </w:p>
-    <w:p>
-      <w:pPr>
-        <w:pStyle w:val="Listeafsnit"/>
-        <w:numPr>
-          <w:ilvl w:val="0"/>
-          <w:numId w:val="10"/>
-        </w:numPr>
-        <w:rPr>
-          <w:lang w:val="da-DK"/>
-        </w:rPr>
-      </w:pPr>
-      <w:r>
-        <w:rPr>
-          <w:lang w:val="da-DK"/>
-        </w:rPr>
-        <w:t>Video</w:t>
-      </w:r>
-    </w:p>
-    <w:p>
-      <w:pPr>
-        <w:pStyle w:val="Listeafsnit"/>
-        <w:numPr>
-          <w:ilvl w:val="0"/>
-          <w:numId w:val="10"/>
-        </w:numPr>
-        <w:rPr>
-          <w:lang w:val="da-DK"/>
-        </w:rPr>
-      </w:pPr>
-      <w:r>
-        <w:rPr>
-          <w:lang w:val="da-DK"/>
-        </w:rPr>
-        <w:t>Synopsis (</w:t>
-      </w:r>
-      <w:proofErr w:type="spellStart"/>
-      <w:r>
-        <w:rPr>
-          <w:lang w:val="da-DK"/>
-        </w:rPr>
-        <w:t>miro</w:t>
-      </w:r>
-      <w:proofErr w:type="spellEnd"/>
-      <w:r>
-        <w:rPr>
-          <w:lang w:val="da-DK"/>
-        </w:rPr>
-        <w:t>)</w:t>
-      </w:r>
-    </w:p>
-    <w:p>
-      <w:pPr>
-        <w:pStyle w:val="Listeafsnit"/>
-        <w:numPr>
-          <w:ilvl w:val="0"/>
-          <w:numId w:val="10"/>
-        </w:numPr>
-        <w:rPr>
-          <w:lang w:val="da-DK"/>
-        </w:rPr>
-      </w:pPr>
-      <w:r>
-        <w:rPr>
-          <w:lang w:val="da-DK"/>
-        </w:rPr>
         <w:t>Readme file (</w:t>
       </w:r>
       <w:proofErr w:type="spellStart"/>
@@ -892,29 +699,29 @@
     <w:p>
       <w:proofErr w:type="gramStart"/>
       <w:r>
+        <w:t>we</w:t>
+      </w:r>
+      <w:proofErr w:type="gramEnd"/>
+      <w:r>
+        <w:t xml:space="preserve"> will </w:t>
+      </w:r>
+      <w:proofErr w:type="spellStart"/>
+      <w:r>
+        <w:t>recive</w:t>
+      </w:r>
+      <w:proofErr w:type="spellEnd"/>
+      <w:r>
+        <w:t xml:space="preserve"> order o</w:t>
+      </w:r>
+      <w:r>
+        <w:t xml:space="preserve">bject. From “pub/sub” </w:t>
+      </w:r>
+    </w:p>
+    <w:p/>
+    <w:p>
+      <w:proofErr w:type="spellStart"/>
+      <w:r>
         <w:lastRenderedPageBreak/>
-        <w:t>we</w:t>
-      </w:r>
-      <w:proofErr w:type="gramEnd"/>
-      <w:r>
-        <w:t xml:space="preserve"> will </w:t>
-      </w:r>
-      <w:proofErr w:type="spellStart"/>
-      <w:r>
-        <w:t>recive</w:t>
-      </w:r>
-      <w:proofErr w:type="spellEnd"/>
-      <w:r>
-        <w:t xml:space="preserve"> order o</w:t>
-      </w:r>
-      <w:r>
-        <w:t xml:space="preserve">bject. From “pub/sub” </w:t>
-      </w:r>
-    </w:p>
-    <w:p/>
-    <w:p>
-      <w:proofErr w:type="spellStart"/>
-      <w:r>
         <w:t>recivce</w:t>
       </w:r>
       <w:proofErr w:type="spellEnd"/>
@@ -1338,7 +1145,6 @@
           <w:bCs/>
           <w:lang w:val="da-DK"/>
         </w:rPr>
-        <w:lastRenderedPageBreak/>
         <w:t>Responsibilities</w:t>
       </w:r>
       <w:proofErr w:type="spellEnd"/>
@@ -1413,6 +1219,7 @@
         </w:numPr>
       </w:pPr>
       <w:r>
+        <w:lastRenderedPageBreak/>
         <w:t xml:space="preserve">Displaying </w:t>
       </w:r>
       <w:r>
@@ -1818,15 +1625,7 @@
       </w:r>
       <w:proofErr w:type="spellEnd"/>
       <w:r>
-        <w:t xml:space="preserve"> endpoint which </w:t>
-      </w:r>
-      <w:proofErr w:type="gramStart"/>
-      <w:r>
-        <w:t>always</w:t>
-      </w:r>
-      <w:proofErr w:type="gramEnd"/>
-      <w:r>
-        <w:t xml:space="preserve"> </w:t>
+        <w:t xml:space="preserve"> endpoint which always </w:t>
       </w:r>
       <w:proofErr w:type="gramStart"/>
       <w:r>
@@ -1914,7 +1713,6 @@
         </w:numPr>
       </w:pPr>
       <w:r>
-        <w:lastRenderedPageBreak/>
         <w:t xml:space="preserve">create </w:t>
       </w:r>
       <w:proofErr w:type="spellStart"/>
@@ -1963,6 +1761,7 @@
         </w:numPr>
       </w:pPr>
       <w:r>
+        <w:lastRenderedPageBreak/>
         <w:t xml:space="preserve">create </w:t>
       </w:r>
     </w:p>
@@ -2112,7 +1911,13 @@
         <w:t>Entities</w:t>
       </w:r>
       <w:r>
-        <w:t xml:space="preserve">: Order, </w:t>
+        <w:t xml:space="preserve">: </w:t>
+      </w:r>
+      <w:r>
+        <w:t>Delivering</w:t>
+      </w:r>
+      <w:r>
+        <w:t xml:space="preserve">, </w:t>
       </w:r>
       <w:proofErr w:type="spellStart"/>
       <w:r>
@@ -2174,13 +1979,166 @@
       </w:r>
     </w:p>
     <w:p/>
-    <w:p/>
-    <w:p/>
-    <w:p/>
-    <w:p/>
-    <w:p/>
-    <w:p>
-      <w:r>
+    <w:p>
+      <w:pPr>
+        <w:ind w:left="1304"/>
+        <w:rPr>
+          <w:lang w:val="da-DK"/>
+        </w:rPr>
+      </w:pPr>
+      <w:proofErr w:type="spellStart"/>
+      <w:r>
+        <w:rPr>
+          <w:lang w:val="da-DK"/>
+        </w:rPr>
+        <w:t>Delivering</w:t>
+      </w:r>
+      <w:proofErr w:type="spellEnd"/>
+    </w:p>
+    <w:p>
+      <w:pPr>
+        <w:ind w:left="1304"/>
+        <w:rPr>
+          <w:lang w:val="da-DK"/>
+        </w:rPr>
+      </w:pPr>
+      <w:r>
+        <w:rPr>
+          <w:lang w:val="da-DK"/>
+        </w:rPr>
+        <w:t>{</w:t>
+      </w:r>
+    </w:p>
+    <w:p>
+      <w:pPr>
+        <w:ind w:left="1304"/>
+        <w:rPr>
+          <w:lang w:val="da-DK"/>
+        </w:rPr>
+      </w:pPr>
+      <w:r>
+        <w:rPr>
+          <w:lang w:val="da-DK"/>
+        </w:rPr>
+        <w:t>Id</w:t>
+      </w:r>
+    </w:p>
+    <w:p>
+      <w:pPr>
+        <w:ind w:left="1304"/>
+        <w:rPr>
+          <w:lang w:val="da-DK"/>
+        </w:rPr>
+      </w:pPr>
+      <w:proofErr w:type="spellStart"/>
+      <w:r>
+        <w:rPr>
+          <w:lang w:val="da-DK"/>
+        </w:rPr>
+        <w:t>orderId</w:t>
+      </w:r>
+      <w:proofErr w:type="spellEnd"/>
+    </w:p>
+    <w:p>
+      <w:pPr>
+        <w:ind w:left="1304"/>
+        <w:rPr>
+          <w:lang w:val="da-DK"/>
+        </w:rPr>
+      </w:pPr>
+      <w:proofErr w:type="spellStart"/>
+      <w:r>
+        <w:rPr>
+          <w:lang w:val="da-DK"/>
+        </w:rPr>
+        <w:t>agentId</w:t>
+      </w:r>
+      <w:proofErr w:type="spellEnd"/>
+    </w:p>
+    <w:p>
+      <w:pPr>
+        <w:ind w:left="1304"/>
+        <w:rPr>
+          <w:lang w:val="da-DK"/>
+        </w:rPr>
+      </w:pPr>
+      <w:proofErr w:type="spellStart"/>
+      <w:r>
+        <w:rPr>
+          <w:lang w:val="da-DK"/>
+        </w:rPr>
+        <w:t>DeliveringDatetime</w:t>
+      </w:r>
+      <w:proofErr w:type="spellEnd"/>
+    </w:p>
+    <w:p>
+      <w:pPr>
+        <w:ind w:left="1304"/>
+        <w:rPr>
+          <w:lang w:val="da-DK"/>
+        </w:rPr>
+      </w:pPr>
+      <w:proofErr w:type="spellStart"/>
+      <w:r>
+        <w:rPr>
+          <w:lang w:val="da-DK"/>
+        </w:rPr>
+        <w:t>DeliveringAddress</w:t>
+      </w:r>
+      <w:proofErr w:type="spellEnd"/>
+    </w:p>
+    <w:p>
+      <w:pPr>
+        <w:ind w:left="1304"/>
+        <w:rPr>
+          <w:lang w:val="da-DK"/>
+        </w:rPr>
+      </w:pPr>
+      <w:r>
+        <w:rPr>
+          <w:lang w:val="da-DK"/>
+        </w:rPr>
+        <w:t>}</w:t>
+      </w:r>
+    </w:p>
+    <w:p>
+      <w:pPr>
+        <w:rPr>
+          <w:lang w:val="da-DK"/>
+        </w:rPr>
+      </w:pPr>
+    </w:p>
+    <w:p>
+      <w:pPr>
+        <w:rPr>
+          <w:lang w:val="da-DK"/>
+        </w:rPr>
+      </w:pPr>
+    </w:p>
+    <w:p>
+      <w:pPr>
+        <w:rPr>
+          <w:lang w:val="da-DK"/>
+        </w:rPr>
+      </w:pPr>
+    </w:p>
+    <w:p>
+      <w:pPr>
+        <w:rPr>
+          <w:lang w:val="da-DK"/>
+        </w:rPr>
+      </w:pPr>
+    </w:p>
+    <w:p>
+      <w:pPr>
+        <w:rPr>
+          <w:lang w:val="da-DK"/>
+        </w:rPr>
+      </w:pPr>
+      <w:r>
+        <w:rPr>
+          <w:lang w:val="da-DK"/>
+        </w:rPr>
         <w:t>Kode:</w:t>
       </w:r>
     </w:p>
@@ -2536,6 +2494,7 @@
         <w:rPr>
           <w:lang w:val="da-DK"/>
         </w:rPr>
+        <w:lastRenderedPageBreak/>
         <w:t xml:space="preserve">CI dvs. Test alt </w:t>
       </w:r>
     </w:p>
@@ -2824,7 +2783,6 @@
         <w:rPr>
           <w:lang w:val="da-DK"/>
         </w:rPr>
-        <w:lastRenderedPageBreak/>
         <w:t>Deploy</w:t>
       </w:r>
       <w:proofErr w:type="spellEnd"/>
@@ -3487,6 +3445,7 @@
         <w:pStyle w:val="Listeafsnit"/>
       </w:pPr>
       <w:r>
+        <w:lastRenderedPageBreak/>
         <w:t>COPY . ./</w:t>
       </w:r>
     </w:p>
@@ -3540,7 +3499,6 @@
         <w:pStyle w:val="Listeafsnit"/>
       </w:pPr>
       <w:r>
-        <w:lastRenderedPageBreak/>
         <w:t>FROM mcr.microsoft.com/dotnet/aspnet:8.0@sha256:6c4df091e4e531bb93bdbfe7e7f0998e7ced344f54426b7e874116a3dc3233ff</w:t>
       </w:r>
     </w:p>
@@ -4275,1025 +4233,6 @@
         <w:pStyle w:val="Listeafsnit"/>
       </w:pPr>
       <w:r>
-        <w:t xml:space="preserve">        - </w:t>
-      </w:r>
-      <w:proofErr w:type="gramStart"/>
-      <w:r>
-        <w:t>in:</w:t>
-      </w:r>
-      <w:proofErr w:type="gramEnd"/>
-      <w:r>
-        <w:t xml:space="preserve"> body</w:t>
-      </w:r>
-    </w:p>
-    <w:p>
-      <w:pPr>
-        <w:pStyle w:val="Listeafsnit"/>
-      </w:pPr>
-      <w:r>
-        <w:t xml:space="preserve">          name: message</w:t>
-      </w:r>
-    </w:p>
-    <w:p>
-      <w:pPr>
-        <w:pStyle w:val="Listeafsnit"/>
-      </w:pPr>
-      <w:r>
-        <w:t xml:space="preserve">          schema:</w:t>
-      </w:r>
-    </w:p>
-    <w:p>
-      <w:pPr>
-        <w:pStyle w:val="Listeafsnit"/>
-      </w:pPr>
-      <w:r>
-        <w:t xml:space="preserve">            type: object</w:t>
-      </w:r>
-    </w:p>
-    <w:p>
-      <w:pPr>
-        <w:pStyle w:val="Listeafsnit"/>
-      </w:pPr>
-      <w:r>
-        <w:t xml:space="preserve">            properties:</w:t>
-      </w:r>
-    </w:p>
-    <w:p>
-      <w:pPr>
-        <w:pStyle w:val="Listeafsnit"/>
-      </w:pPr>
-      <w:r>
-        <w:t xml:space="preserve">              topic:</w:t>
-      </w:r>
-    </w:p>
-    <w:p>
-      <w:pPr>
-        <w:pStyle w:val="Listeafsnit"/>
-      </w:pPr>
-      <w:r>
-        <w:t xml:space="preserve">                type: string</w:t>
-      </w:r>
-    </w:p>
-    <w:p>
-      <w:pPr>
-        <w:pStyle w:val="Listeafsnit"/>
-      </w:pPr>
-      <w:r>
-        <w:lastRenderedPageBreak/>
-        <w:t xml:space="preserve">                description: Pub/</w:t>
-      </w:r>
-      <w:proofErr w:type="gramStart"/>
-      <w:r>
-        <w:t>Sub topic</w:t>
-      </w:r>
-      <w:proofErr w:type="gramEnd"/>
-      <w:r>
-        <w:t xml:space="preserve"> name</w:t>
-      </w:r>
-    </w:p>
-    <w:p>
-      <w:pPr>
-        <w:pStyle w:val="Listeafsnit"/>
-      </w:pPr>
-      <w:r>
-        <w:t xml:space="preserve">              </w:t>
-      </w:r>
-      <w:proofErr w:type="spellStart"/>
-      <w:r>
-        <w:t>menuItemId</w:t>
-      </w:r>
-      <w:proofErr w:type="spellEnd"/>
-      <w:r>
-        <w:t>:</w:t>
-      </w:r>
-    </w:p>
-    <w:p>
-      <w:pPr>
-        <w:pStyle w:val="Listeafsnit"/>
-      </w:pPr>
-      <w:r>
-        <w:t xml:space="preserve">                type: string</w:t>
-      </w:r>
-    </w:p>
-    <w:p>
-      <w:pPr>
-        <w:pStyle w:val="Listeafsnit"/>
-      </w:pPr>
-      <w:r>
-        <w:t xml:space="preserve">                description: Updated menu item ID</w:t>
-      </w:r>
-    </w:p>
-    <w:p>
-      <w:pPr>
-        <w:pStyle w:val="Listeafsnit"/>
-      </w:pPr>
-      <w:r>
-        <w:t xml:space="preserve">      responses:</w:t>
-      </w:r>
-    </w:p>
-    <w:p>
-      <w:pPr>
-        <w:pStyle w:val="Listeafsnit"/>
-      </w:pPr>
-      <w:r>
-        <w:t xml:space="preserve">        '200':</w:t>
-      </w:r>
-    </w:p>
-    <w:p>
-      <w:pPr>
-        <w:pStyle w:val="Listeafsnit"/>
-      </w:pPr>
-      <w:r>
-        <w:t xml:space="preserve">          description: Menu update published successfully</w:t>
-      </w:r>
-    </w:p>
-    <w:p>
-      <w:pPr>
-        <w:pStyle w:val="Listeafsnit"/>
-      </w:pPr>
-      <w:r>
-        <w:t xml:space="preserve">      x-google-backend:</w:t>
-      </w:r>
-    </w:p>
-    <w:p>
-      <w:pPr>
-        <w:pStyle w:val="Listeafsnit"/>
-      </w:pPr>
-      <w:r>
-        <w:t xml:space="preserve">        address: https://pubsub.googleapis.com/v1/projects/YOUR_PROJECT_ID/topics/{topic}:publish</w:t>
-      </w:r>
-    </w:p>
-    <w:p>
-      <w:pPr>
-        <w:pStyle w:val="Listeafsnit"/>
-      </w:pPr>
-      <w:r>
-        <w:t xml:space="preserve">        protocol: https</w:t>
-      </w:r>
-    </w:p>
-    <w:p>
-      <w:pPr>
-        <w:pStyle w:val="Listeafsnit"/>
-      </w:pPr>
-    </w:p>
-    <w:p>
-      <w:pPr>
-        <w:pStyle w:val="Listeafsnit"/>
-      </w:pPr>
-      <w:r>
-        <w:t xml:space="preserve">  # </w:t>
-      </w:r>
-      <w:proofErr w:type="spellStart"/>
-      <w:r>
-        <w:t>OrderManagementMicroservice</w:t>
-      </w:r>
-      <w:proofErr w:type="spellEnd"/>
-    </w:p>
-    <w:p>
-      <w:pPr>
-        <w:pStyle w:val="Listeafsnit"/>
-      </w:pPr>
-      <w:r>
-        <w:t xml:space="preserve">  /order/create:</w:t>
-      </w:r>
-    </w:p>
-    <w:p>
-      <w:pPr>
-        <w:pStyle w:val="Listeafsnit"/>
-      </w:pPr>
-      <w:r>
-        <w:t xml:space="preserve">    post:</w:t>
-      </w:r>
-    </w:p>
-    <w:p>
-      <w:pPr>
-        <w:pStyle w:val="Listeafsnit"/>
-      </w:pPr>
-      <w:r>
-        <w:t xml:space="preserve">      summary: Create a new order</w:t>
-      </w:r>
-    </w:p>
-    <w:p>
-      <w:pPr>
-        <w:pStyle w:val="Listeafsnit"/>
-      </w:pPr>
-      <w:r>
-        <w:t xml:space="preserve">      </w:t>
-      </w:r>
-      <w:proofErr w:type="spellStart"/>
-      <w:r>
-        <w:t>operationId</w:t>
-      </w:r>
-      <w:proofErr w:type="spellEnd"/>
-      <w:r>
-        <w:t xml:space="preserve">: </w:t>
-      </w:r>
-      <w:proofErr w:type="spellStart"/>
-      <w:r>
-        <w:t>createOrder</w:t>
-      </w:r>
-      <w:proofErr w:type="spellEnd"/>
-    </w:p>
-    <w:p>
-      <w:pPr>
-        <w:pStyle w:val="Listeafsnit"/>
-      </w:pPr>
-      <w:r>
-        <w:t xml:space="preserve">      parameters:</w:t>
-      </w:r>
-    </w:p>
-    <w:p>
-      <w:pPr>
-        <w:pStyle w:val="Listeafsnit"/>
-      </w:pPr>
-      <w:r>
-        <w:t xml:space="preserve">        - </w:t>
-      </w:r>
-      <w:proofErr w:type="gramStart"/>
-      <w:r>
-        <w:t>in:</w:t>
-      </w:r>
-      <w:proofErr w:type="gramEnd"/>
-      <w:r>
-        <w:t xml:space="preserve"> body</w:t>
-      </w:r>
-    </w:p>
-    <w:p>
-      <w:pPr>
-        <w:pStyle w:val="Listeafsnit"/>
-      </w:pPr>
-      <w:r>
-        <w:t xml:space="preserve">          name: order</w:t>
-      </w:r>
-    </w:p>
-    <w:p>
-      <w:pPr>
-        <w:pStyle w:val="Listeafsnit"/>
-      </w:pPr>
-      <w:r>
-        <w:t xml:space="preserve">          required: true</w:t>
-      </w:r>
-    </w:p>
-    <w:p>
-      <w:pPr>
-        <w:pStyle w:val="Listeafsnit"/>
-      </w:pPr>
-      <w:r>
-        <w:t xml:space="preserve">          schema:</w:t>
-      </w:r>
-    </w:p>
-    <w:p>
-      <w:pPr>
-        <w:pStyle w:val="Listeafsnit"/>
-      </w:pPr>
-      <w:r>
-        <w:t xml:space="preserve">            type: object</w:t>
-      </w:r>
-    </w:p>
-    <w:p>
-      <w:pPr>
-        <w:pStyle w:val="Listeafsnit"/>
-      </w:pPr>
-      <w:r>
-        <w:t xml:space="preserve">            properties:</w:t>
-      </w:r>
-    </w:p>
-    <w:p>
-      <w:pPr>
-        <w:pStyle w:val="Listeafsnit"/>
-      </w:pPr>
-      <w:r>
-        <w:t xml:space="preserve">              </w:t>
-      </w:r>
-      <w:proofErr w:type="spellStart"/>
-      <w:r>
-        <w:t>customerId</w:t>
-      </w:r>
-      <w:proofErr w:type="spellEnd"/>
-      <w:r>
-        <w:t>:</w:t>
-      </w:r>
-    </w:p>
-    <w:p>
-      <w:pPr>
-        <w:pStyle w:val="Listeafsnit"/>
-      </w:pPr>
-      <w:r>
-        <w:t xml:space="preserve">                type: string</w:t>
-      </w:r>
-    </w:p>
-    <w:p>
-      <w:pPr>
-        <w:pStyle w:val="Listeafsnit"/>
-      </w:pPr>
-      <w:r>
-        <w:t xml:space="preserve">              items:</w:t>
-      </w:r>
-    </w:p>
-    <w:p>
-      <w:pPr>
-        <w:pStyle w:val="Listeafsnit"/>
-      </w:pPr>
-      <w:r>
-        <w:t xml:space="preserve">                type: array</w:t>
-      </w:r>
-    </w:p>
-    <w:p>
-      <w:pPr>
-        <w:pStyle w:val="Listeafsnit"/>
-      </w:pPr>
-      <w:r>
-        <w:t xml:space="preserve">                items:</w:t>
-      </w:r>
-    </w:p>
-    <w:p>
-      <w:pPr>
-        <w:pStyle w:val="Listeafsnit"/>
-      </w:pPr>
-      <w:r>
-        <w:t xml:space="preserve">                  type: string</w:t>
-      </w:r>
-    </w:p>
-    <w:p>
-      <w:pPr>
-        <w:pStyle w:val="Listeafsnit"/>
-      </w:pPr>
-      <w:r>
-        <w:t xml:space="preserve">      responses:</w:t>
-      </w:r>
-    </w:p>
-    <w:p>
-      <w:pPr>
-        <w:pStyle w:val="Listeafsnit"/>
-      </w:pPr>
-      <w:r>
-        <w:t xml:space="preserve">        '201':</w:t>
-      </w:r>
-    </w:p>
-    <w:p>
-      <w:pPr>
-        <w:pStyle w:val="Listeafsnit"/>
-      </w:pPr>
-      <w:r>
-        <w:t xml:space="preserve">          </w:t>
-      </w:r>
-      <w:proofErr w:type="gramStart"/>
-      <w:r>
-        <w:t>description</w:t>
-      </w:r>
-      <w:proofErr w:type="gramEnd"/>
-      <w:r>
-        <w:t>: Order created successfully</w:t>
-      </w:r>
-    </w:p>
-    <w:p>
-      <w:pPr>
-        <w:pStyle w:val="Listeafsnit"/>
-      </w:pPr>
-      <w:r>
-        <w:t xml:space="preserve">      x-google-backend:</w:t>
-      </w:r>
-    </w:p>
-    <w:p>
-      <w:pPr>
-        <w:pStyle w:val="Listeafsnit"/>
-      </w:pPr>
-      <w:r>
-        <w:t xml:space="preserve">        address: https://order-management.namespace.svc.cluster.local</w:t>
-      </w:r>
-    </w:p>
-    <w:p>
-      <w:pPr>
-        <w:pStyle w:val="Listeafsnit"/>
-      </w:pPr>
-      <w:r>
-        <w:t xml:space="preserve">        </w:t>
-      </w:r>
-      <w:proofErr w:type="spellStart"/>
-      <w:r>
-        <w:t>path_translation</w:t>
-      </w:r>
-      <w:proofErr w:type="spellEnd"/>
-      <w:r>
-        <w:t>: APPEND_PATH_TO_ADDRESS</w:t>
-      </w:r>
-    </w:p>
-    <w:p>
-      <w:pPr>
-        <w:pStyle w:val="Listeafsnit"/>
-      </w:pPr>
-    </w:p>
-    <w:p>
-      <w:pPr>
-        <w:pStyle w:val="Listeafsnit"/>
-      </w:pPr>
-      <w:r>
-        <w:t xml:space="preserve">  /order/</w:t>
-      </w:r>
-      <w:proofErr w:type="spellStart"/>
-      <w:r>
-        <w:t>pubsub</w:t>
-      </w:r>
-      <w:proofErr w:type="spellEnd"/>
-      <w:r>
-        <w:t>/order-status:</w:t>
-      </w:r>
-    </w:p>
-    <w:p>
-      <w:pPr>
-        <w:pStyle w:val="Listeafsnit"/>
-      </w:pPr>
-      <w:r>
-        <w:t xml:space="preserve">    post:</w:t>
-      </w:r>
-    </w:p>
-    <w:p>
-      <w:pPr>
-        <w:pStyle w:val="Listeafsnit"/>
-      </w:pPr>
-      <w:r>
-        <w:t xml:space="preserve">      summary: Publish order status update to Pub/Sub</w:t>
-      </w:r>
-    </w:p>
-    <w:p>
-      <w:pPr>
-        <w:pStyle w:val="Listeafsnit"/>
-      </w:pPr>
-      <w:r>
-        <w:t xml:space="preserve">      </w:t>
-      </w:r>
-      <w:proofErr w:type="spellStart"/>
-      <w:r>
-        <w:t>operationId</w:t>
-      </w:r>
-      <w:proofErr w:type="spellEnd"/>
-      <w:r>
-        <w:t xml:space="preserve">: </w:t>
-      </w:r>
-      <w:proofErr w:type="spellStart"/>
-      <w:r>
-        <w:t>publishOrderStatus</w:t>
-      </w:r>
-      <w:proofErr w:type="spellEnd"/>
-    </w:p>
-    <w:p>
-      <w:pPr>
-        <w:pStyle w:val="Listeafsnit"/>
-      </w:pPr>
-      <w:r>
-        <w:t xml:space="preserve">      parameters:</w:t>
-      </w:r>
-    </w:p>
-    <w:p>
-      <w:pPr>
-        <w:pStyle w:val="Listeafsnit"/>
-      </w:pPr>
-      <w:r>
-        <w:t xml:space="preserve">        - </w:t>
-      </w:r>
-      <w:proofErr w:type="gramStart"/>
-      <w:r>
-        <w:t>in:</w:t>
-      </w:r>
-      <w:proofErr w:type="gramEnd"/>
-      <w:r>
-        <w:t xml:space="preserve"> body</w:t>
-      </w:r>
-    </w:p>
-    <w:p>
-      <w:pPr>
-        <w:pStyle w:val="Listeafsnit"/>
-      </w:pPr>
-      <w:r>
-        <w:t xml:space="preserve">          name: message</w:t>
-      </w:r>
-    </w:p>
-    <w:p>
-      <w:pPr>
-        <w:pStyle w:val="Listeafsnit"/>
-      </w:pPr>
-      <w:r>
-        <w:t xml:space="preserve">          schema:</w:t>
-      </w:r>
-    </w:p>
-    <w:p>
-      <w:pPr>
-        <w:pStyle w:val="Listeafsnit"/>
-      </w:pPr>
-      <w:r>
-        <w:t xml:space="preserve">            type: object</w:t>
-      </w:r>
-    </w:p>
-    <w:p>
-      <w:pPr>
-        <w:pStyle w:val="Listeafsnit"/>
-      </w:pPr>
-      <w:r>
-        <w:lastRenderedPageBreak/>
-        <w:t xml:space="preserve">            properties:</w:t>
-      </w:r>
-    </w:p>
-    <w:p>
-      <w:pPr>
-        <w:pStyle w:val="Listeafsnit"/>
-      </w:pPr>
-      <w:r>
-        <w:t xml:space="preserve">              topic:</w:t>
-      </w:r>
-    </w:p>
-    <w:p>
-      <w:pPr>
-        <w:pStyle w:val="Listeafsnit"/>
-      </w:pPr>
-      <w:r>
-        <w:t xml:space="preserve">                type: string</w:t>
-      </w:r>
-    </w:p>
-    <w:p>
-      <w:pPr>
-        <w:pStyle w:val="Listeafsnit"/>
-      </w:pPr>
-      <w:r>
-        <w:t xml:space="preserve">                description: Pub/</w:t>
-      </w:r>
-      <w:proofErr w:type="gramStart"/>
-      <w:r>
-        <w:t>Sub topic</w:t>
-      </w:r>
-      <w:proofErr w:type="gramEnd"/>
-      <w:r>
-        <w:t xml:space="preserve"> name</w:t>
-      </w:r>
-    </w:p>
-    <w:p>
-      <w:pPr>
-        <w:pStyle w:val="Listeafsnit"/>
-      </w:pPr>
-      <w:r>
-        <w:t xml:space="preserve">              </w:t>
-      </w:r>
-      <w:proofErr w:type="spellStart"/>
-      <w:r>
-        <w:t>orderId</w:t>
-      </w:r>
-      <w:proofErr w:type="spellEnd"/>
-      <w:r>
-        <w:t>:</w:t>
-      </w:r>
-    </w:p>
-    <w:p>
-      <w:pPr>
-        <w:pStyle w:val="Listeafsnit"/>
-      </w:pPr>
-      <w:r>
-        <w:t xml:space="preserve">                type: string</w:t>
-      </w:r>
-    </w:p>
-    <w:p>
-      <w:pPr>
-        <w:pStyle w:val="Listeafsnit"/>
-      </w:pPr>
-      <w:r>
-        <w:t xml:space="preserve">                </w:t>
-      </w:r>
-      <w:proofErr w:type="gramStart"/>
-      <w:r>
-        <w:t>description</w:t>
-      </w:r>
-      <w:proofErr w:type="gramEnd"/>
-      <w:r>
-        <w:t>: Order ID</w:t>
-      </w:r>
-    </w:p>
-    <w:p>
-      <w:pPr>
-        <w:pStyle w:val="Listeafsnit"/>
-      </w:pPr>
-      <w:r>
-        <w:t xml:space="preserve">              status:</w:t>
-      </w:r>
-    </w:p>
-    <w:p>
-      <w:pPr>
-        <w:pStyle w:val="Listeafsnit"/>
-      </w:pPr>
-      <w:r>
-        <w:t xml:space="preserve">                type: string</w:t>
-      </w:r>
-    </w:p>
-    <w:p>
-      <w:pPr>
-        <w:pStyle w:val="Listeafsnit"/>
-      </w:pPr>
-      <w:r>
-        <w:t xml:space="preserve">                description: Updated status</w:t>
-      </w:r>
-    </w:p>
-    <w:p>
-      <w:pPr>
-        <w:pStyle w:val="Listeafsnit"/>
-      </w:pPr>
-      <w:r>
-        <w:t xml:space="preserve">      responses:</w:t>
-      </w:r>
-    </w:p>
-    <w:p>
-      <w:pPr>
-        <w:pStyle w:val="Listeafsnit"/>
-      </w:pPr>
-      <w:r>
-        <w:t xml:space="preserve">        '200':</w:t>
-      </w:r>
-    </w:p>
-    <w:p>
-      <w:pPr>
-        <w:pStyle w:val="Listeafsnit"/>
-      </w:pPr>
-      <w:r>
-        <w:t xml:space="preserve">          description: Order status published successfully</w:t>
-      </w:r>
-    </w:p>
-    <w:p>
-      <w:pPr>
-        <w:pStyle w:val="Listeafsnit"/>
-      </w:pPr>
-      <w:r>
-        <w:t xml:space="preserve">      x-google-backend:</w:t>
-      </w:r>
-    </w:p>
-    <w:p>
-      <w:pPr>
-        <w:pStyle w:val="Listeafsnit"/>
-      </w:pPr>
-      <w:r>
-        <w:t xml:space="preserve">        address: https://pubsub.googleapis.com/v1/projects/YOUR_PROJECT_ID/topics/{topic}:publish</w:t>
-      </w:r>
-    </w:p>
-    <w:p>
-      <w:pPr>
-        <w:pStyle w:val="Listeafsnit"/>
-      </w:pPr>
-      <w:r>
-        <w:t xml:space="preserve">        protocol: https</w:t>
-      </w:r>
-    </w:p>
-    <w:p>
-      <w:pPr>
-        <w:pStyle w:val="Listeafsnit"/>
-      </w:pPr>
-    </w:p>
-    <w:p>
-      <w:pPr>
-        <w:pStyle w:val="Listeafsnit"/>
-      </w:pPr>
-      <w:r>
-        <w:t xml:space="preserve">  # </w:t>
-      </w:r>
-      <w:proofErr w:type="spellStart"/>
-      <w:r>
-        <w:t>DeliveryManagementService</w:t>
-      </w:r>
-      <w:proofErr w:type="spellEnd"/>
-    </w:p>
-    <w:p>
-      <w:pPr>
-        <w:pStyle w:val="Listeafsnit"/>
-      </w:pPr>
-      <w:r>
-        <w:t xml:space="preserve">  /delivery/assign:</w:t>
-      </w:r>
-    </w:p>
-    <w:p>
-      <w:pPr>
-        <w:pStyle w:val="Listeafsnit"/>
-      </w:pPr>
-      <w:r>
-        <w:t xml:space="preserve">    post:</w:t>
-      </w:r>
-    </w:p>
-    <w:p>
-      <w:pPr>
-        <w:pStyle w:val="Listeafsnit"/>
-      </w:pPr>
-      <w:r>
-        <w:t xml:space="preserve">      summary: Assign delivery to an agent</w:t>
-      </w:r>
-    </w:p>
-    <w:p>
-      <w:pPr>
-        <w:pStyle w:val="Listeafsnit"/>
-      </w:pPr>
-      <w:r>
-        <w:t xml:space="preserve">      </w:t>
-      </w:r>
-      <w:proofErr w:type="spellStart"/>
-      <w:r>
-        <w:t>operationId</w:t>
-      </w:r>
-      <w:proofErr w:type="spellEnd"/>
-      <w:r>
-        <w:t xml:space="preserve">: </w:t>
-      </w:r>
-      <w:proofErr w:type="spellStart"/>
-      <w:r>
-        <w:t>assignDelivery</w:t>
-      </w:r>
-      <w:proofErr w:type="spellEnd"/>
-    </w:p>
-    <w:p>
-      <w:pPr>
-        <w:pStyle w:val="Listeafsnit"/>
-      </w:pPr>
-      <w:r>
-        <w:t xml:space="preserve">      parameters:</w:t>
-      </w:r>
-    </w:p>
-    <w:p>
-      <w:pPr>
-        <w:pStyle w:val="Listeafsnit"/>
-      </w:pPr>
-      <w:r>
-        <w:t xml:space="preserve">        - </w:t>
-      </w:r>
-      <w:proofErr w:type="gramStart"/>
-      <w:r>
-        <w:t>in:</w:t>
-      </w:r>
-      <w:proofErr w:type="gramEnd"/>
-      <w:r>
-        <w:t xml:space="preserve"> body</w:t>
-      </w:r>
-    </w:p>
-    <w:p>
-      <w:pPr>
-        <w:pStyle w:val="Listeafsnit"/>
-      </w:pPr>
-      <w:r>
-        <w:t xml:space="preserve">          name: delivery</w:t>
-      </w:r>
-    </w:p>
-    <w:p>
-      <w:pPr>
-        <w:pStyle w:val="Listeafsnit"/>
-      </w:pPr>
-      <w:r>
-        <w:t xml:space="preserve">          required: true</w:t>
-      </w:r>
-    </w:p>
-    <w:p>
-      <w:pPr>
-        <w:pStyle w:val="Listeafsnit"/>
-      </w:pPr>
-      <w:r>
-        <w:t xml:space="preserve">          schema:</w:t>
-      </w:r>
-    </w:p>
-    <w:p>
-      <w:pPr>
-        <w:pStyle w:val="Listeafsnit"/>
-      </w:pPr>
-      <w:r>
-        <w:t xml:space="preserve">            type: object</w:t>
-      </w:r>
-    </w:p>
-    <w:p>
-      <w:pPr>
-        <w:pStyle w:val="Listeafsnit"/>
-      </w:pPr>
-      <w:r>
-        <w:t xml:space="preserve">            properties:</w:t>
-      </w:r>
-    </w:p>
-    <w:p>
-      <w:pPr>
-        <w:pStyle w:val="Listeafsnit"/>
-        <w:rPr>
-          <w:lang w:val="da-DK"/>
-        </w:rPr>
-      </w:pPr>
-      <w:r>
-        <w:t xml:space="preserve">              </w:t>
-      </w:r>
-      <w:proofErr w:type="spellStart"/>
-      <w:r>
-        <w:rPr>
-          <w:lang w:val="da-DK"/>
-        </w:rPr>
-        <w:t>orderId</w:t>
-      </w:r>
-      <w:proofErr w:type="spellEnd"/>
-      <w:r>
-        <w:rPr>
-          <w:lang w:val="da-DK"/>
-        </w:rPr>
-        <w:t>:</w:t>
-      </w:r>
-    </w:p>
-    <w:p>
-      <w:pPr>
-        <w:pStyle w:val="Listeafsnit"/>
-        <w:rPr>
-          <w:lang w:val="da-DK"/>
-        </w:rPr>
-      </w:pPr>
-      <w:r>
-        <w:rPr>
-          <w:lang w:val="da-DK"/>
-        </w:rPr>
-        <w:t xml:space="preserve">                type: </w:t>
-      </w:r>
-      <w:proofErr w:type="spellStart"/>
-      <w:r>
-        <w:rPr>
-          <w:lang w:val="da-DK"/>
-        </w:rPr>
-        <w:t>string</w:t>
-      </w:r>
-      <w:proofErr w:type="spellEnd"/>
-    </w:p>
-    <w:p>
-      <w:pPr>
-        <w:pStyle w:val="Listeafsnit"/>
-        <w:rPr>
-          <w:lang w:val="da-DK"/>
-        </w:rPr>
-      </w:pPr>
-      <w:r>
-        <w:rPr>
-          <w:lang w:val="da-DK"/>
-        </w:rPr>
-        <w:t xml:space="preserve">              </w:t>
-      </w:r>
-      <w:proofErr w:type="spellStart"/>
-      <w:r>
-        <w:rPr>
-          <w:lang w:val="da-DK"/>
-        </w:rPr>
-        <w:t>deliveryAgentId</w:t>
-      </w:r>
-      <w:proofErr w:type="spellEnd"/>
-      <w:r>
-        <w:rPr>
-          <w:lang w:val="da-DK"/>
-        </w:rPr>
-        <w:t>:</w:t>
-      </w:r>
-    </w:p>
-    <w:p>
-      <w:pPr>
-        <w:pStyle w:val="Listeafsnit"/>
-        <w:rPr>
-          <w:lang w:val="da-DK"/>
-        </w:rPr>
-      </w:pPr>
-      <w:r>
-        <w:rPr>
-          <w:lang w:val="da-DK"/>
-        </w:rPr>
-        <w:t xml:space="preserve">                type: </w:t>
-      </w:r>
-      <w:proofErr w:type="spellStart"/>
-      <w:r>
-        <w:rPr>
-          <w:lang w:val="da-DK"/>
-        </w:rPr>
-        <w:t>string</w:t>
-      </w:r>
-      <w:proofErr w:type="spellEnd"/>
-    </w:p>
-    <w:p>
-      <w:pPr>
-        <w:pStyle w:val="Listeafsnit"/>
-      </w:pPr>
-      <w:r>
-        <w:rPr>
-          <w:lang w:val="da-DK"/>
-        </w:rPr>
-        <w:t xml:space="preserve">      </w:t>
-      </w:r>
-      <w:r>
-        <w:t>responses:</w:t>
-      </w:r>
-    </w:p>
-    <w:p>
-      <w:pPr>
-        <w:pStyle w:val="Listeafsnit"/>
-      </w:pPr>
-      <w:r>
-        <w:t xml:space="preserve">        '200':</w:t>
-      </w:r>
-    </w:p>
-    <w:p>
-      <w:pPr>
-        <w:pStyle w:val="Listeafsnit"/>
-      </w:pPr>
-      <w:r>
-        <w:t xml:space="preserve">          description: Delivery assigned successfully</w:t>
-      </w:r>
-    </w:p>
-    <w:p>
-      <w:pPr>
-        <w:pStyle w:val="Listeafsnit"/>
-      </w:pPr>
-      <w:r>
-        <w:t xml:space="preserve">      x-google-backend:</w:t>
-      </w:r>
-    </w:p>
-    <w:p>
-      <w:pPr>
-        <w:pStyle w:val="Listeafsnit"/>
-      </w:pPr>
-      <w:r>
-        <w:t xml:space="preserve">        address: https://delivery-management.namespace.svc.cluster.local</w:t>
-      </w:r>
-    </w:p>
-    <w:p>
-      <w:pPr>
-        <w:pStyle w:val="Listeafsnit"/>
-      </w:pPr>
-      <w:r>
-        <w:t xml:space="preserve">        </w:t>
-      </w:r>
-      <w:proofErr w:type="spellStart"/>
-      <w:r>
-        <w:t>path_translation</w:t>
-      </w:r>
-      <w:proofErr w:type="spellEnd"/>
-      <w:r>
-        <w:t>: APPEND_PATH_TO_ADDRESS</w:t>
-      </w:r>
-    </w:p>
-    <w:p>
-      <w:pPr>
-        <w:pStyle w:val="Listeafsnit"/>
-      </w:pPr>
-    </w:p>
-    <w:p>
-      <w:pPr>
-        <w:pStyle w:val="Listeafsnit"/>
-      </w:pPr>
-      <w:r>
-        <w:t xml:space="preserve">  /delivery/</w:t>
-      </w:r>
-      <w:proofErr w:type="spellStart"/>
-      <w:r>
-        <w:t>pubsub</w:t>
-      </w:r>
-      <w:proofErr w:type="spellEnd"/>
-      <w:r>
-        <w:t>/delivery-tracking:</w:t>
-      </w:r>
-    </w:p>
-    <w:p>
-      <w:pPr>
-        <w:pStyle w:val="Listeafsnit"/>
-      </w:pPr>
-      <w:r>
-        <w:t xml:space="preserve">    post:</w:t>
-      </w:r>
-    </w:p>
-    <w:p>
-      <w:pPr>
-        <w:pStyle w:val="Listeafsnit"/>
-      </w:pPr>
-      <w:r>
-        <w:t xml:space="preserve">      summary: Publish delivery tracking update to Pub/Sub</w:t>
-      </w:r>
-    </w:p>
-    <w:p>
-      <w:pPr>
-        <w:pStyle w:val="Listeafsnit"/>
-      </w:pPr>
-      <w:r>
-        <w:t xml:space="preserve">      </w:t>
-      </w:r>
-      <w:proofErr w:type="spellStart"/>
-      <w:r>
-        <w:t>operationId</w:t>
-      </w:r>
-      <w:proofErr w:type="spellEnd"/>
-      <w:r>
-        <w:t xml:space="preserve">: </w:t>
-      </w:r>
-      <w:proofErr w:type="spellStart"/>
-      <w:r>
-        <w:t>publishDeliveryTracking</w:t>
-      </w:r>
-      <w:proofErr w:type="spellEnd"/>
-    </w:p>
-    <w:p>
-      <w:pPr>
-        <w:pStyle w:val="Listeafsnit"/>
-      </w:pPr>
-      <w:r>
-        <w:t xml:space="preserve">      parameters:</w:t>
-      </w:r>
-    </w:p>
-    <w:p>
-      <w:pPr>
-        <w:pStyle w:val="Listeafsnit"/>
-      </w:pPr>
-      <w:r>
         <w:lastRenderedPageBreak/>
         <w:t xml:space="preserve">        - </w:t>
       </w:r>
@@ -5379,6 +4318,1025 @@
       </w:r>
       <w:proofErr w:type="spellStart"/>
       <w:r>
+        <w:t>menuItemId</w:t>
+      </w:r>
+      <w:proofErr w:type="spellEnd"/>
+      <w:r>
+        <w:t>:</w:t>
+      </w:r>
+    </w:p>
+    <w:p>
+      <w:pPr>
+        <w:pStyle w:val="Listeafsnit"/>
+      </w:pPr>
+      <w:r>
+        <w:t xml:space="preserve">                type: string</w:t>
+      </w:r>
+    </w:p>
+    <w:p>
+      <w:pPr>
+        <w:pStyle w:val="Listeafsnit"/>
+      </w:pPr>
+      <w:r>
+        <w:t xml:space="preserve">                description: Updated menu item ID</w:t>
+      </w:r>
+    </w:p>
+    <w:p>
+      <w:pPr>
+        <w:pStyle w:val="Listeafsnit"/>
+      </w:pPr>
+      <w:r>
+        <w:t xml:space="preserve">      responses:</w:t>
+      </w:r>
+    </w:p>
+    <w:p>
+      <w:pPr>
+        <w:pStyle w:val="Listeafsnit"/>
+      </w:pPr>
+      <w:r>
+        <w:t xml:space="preserve">        '200':</w:t>
+      </w:r>
+    </w:p>
+    <w:p>
+      <w:pPr>
+        <w:pStyle w:val="Listeafsnit"/>
+      </w:pPr>
+      <w:r>
+        <w:t xml:space="preserve">          description: Menu update published successfully</w:t>
+      </w:r>
+    </w:p>
+    <w:p>
+      <w:pPr>
+        <w:pStyle w:val="Listeafsnit"/>
+      </w:pPr>
+      <w:r>
+        <w:t xml:space="preserve">      x-google-backend:</w:t>
+      </w:r>
+    </w:p>
+    <w:p>
+      <w:pPr>
+        <w:pStyle w:val="Listeafsnit"/>
+      </w:pPr>
+      <w:r>
+        <w:t xml:space="preserve">        address: https://pubsub.googleapis.com/v1/projects/YOUR_PROJECT_ID/topics/{topic}:publish</w:t>
+      </w:r>
+    </w:p>
+    <w:p>
+      <w:pPr>
+        <w:pStyle w:val="Listeafsnit"/>
+      </w:pPr>
+      <w:r>
+        <w:t xml:space="preserve">        protocol: https</w:t>
+      </w:r>
+    </w:p>
+    <w:p>
+      <w:pPr>
+        <w:pStyle w:val="Listeafsnit"/>
+      </w:pPr>
+    </w:p>
+    <w:p>
+      <w:pPr>
+        <w:pStyle w:val="Listeafsnit"/>
+      </w:pPr>
+      <w:r>
+        <w:t xml:space="preserve">  # </w:t>
+      </w:r>
+      <w:proofErr w:type="spellStart"/>
+      <w:r>
+        <w:t>OrderManagementMicroservice</w:t>
+      </w:r>
+      <w:proofErr w:type="spellEnd"/>
+    </w:p>
+    <w:p>
+      <w:pPr>
+        <w:pStyle w:val="Listeafsnit"/>
+      </w:pPr>
+      <w:r>
+        <w:t xml:space="preserve">  /order/create:</w:t>
+      </w:r>
+    </w:p>
+    <w:p>
+      <w:pPr>
+        <w:pStyle w:val="Listeafsnit"/>
+      </w:pPr>
+      <w:r>
+        <w:t xml:space="preserve">    post:</w:t>
+      </w:r>
+    </w:p>
+    <w:p>
+      <w:pPr>
+        <w:pStyle w:val="Listeafsnit"/>
+      </w:pPr>
+      <w:r>
+        <w:t xml:space="preserve">      summary: Create a new order</w:t>
+      </w:r>
+    </w:p>
+    <w:p>
+      <w:pPr>
+        <w:pStyle w:val="Listeafsnit"/>
+      </w:pPr>
+      <w:r>
+        <w:t xml:space="preserve">      </w:t>
+      </w:r>
+      <w:proofErr w:type="spellStart"/>
+      <w:r>
+        <w:t>operationId</w:t>
+      </w:r>
+      <w:proofErr w:type="spellEnd"/>
+      <w:r>
+        <w:t xml:space="preserve">: </w:t>
+      </w:r>
+      <w:proofErr w:type="spellStart"/>
+      <w:r>
+        <w:t>createOrder</w:t>
+      </w:r>
+      <w:proofErr w:type="spellEnd"/>
+    </w:p>
+    <w:p>
+      <w:pPr>
+        <w:pStyle w:val="Listeafsnit"/>
+      </w:pPr>
+      <w:r>
+        <w:t xml:space="preserve">      parameters:</w:t>
+      </w:r>
+    </w:p>
+    <w:p>
+      <w:pPr>
+        <w:pStyle w:val="Listeafsnit"/>
+      </w:pPr>
+      <w:r>
+        <w:t xml:space="preserve">        - </w:t>
+      </w:r>
+      <w:proofErr w:type="gramStart"/>
+      <w:r>
+        <w:t>in:</w:t>
+      </w:r>
+      <w:proofErr w:type="gramEnd"/>
+      <w:r>
+        <w:t xml:space="preserve"> body</w:t>
+      </w:r>
+    </w:p>
+    <w:p>
+      <w:pPr>
+        <w:pStyle w:val="Listeafsnit"/>
+      </w:pPr>
+      <w:r>
+        <w:t xml:space="preserve">          name: order</w:t>
+      </w:r>
+    </w:p>
+    <w:p>
+      <w:pPr>
+        <w:pStyle w:val="Listeafsnit"/>
+      </w:pPr>
+      <w:r>
+        <w:t xml:space="preserve">          required: true</w:t>
+      </w:r>
+    </w:p>
+    <w:p>
+      <w:pPr>
+        <w:pStyle w:val="Listeafsnit"/>
+      </w:pPr>
+      <w:r>
+        <w:t xml:space="preserve">          schema:</w:t>
+      </w:r>
+    </w:p>
+    <w:p>
+      <w:pPr>
+        <w:pStyle w:val="Listeafsnit"/>
+      </w:pPr>
+      <w:r>
+        <w:t xml:space="preserve">            type: object</w:t>
+      </w:r>
+    </w:p>
+    <w:p>
+      <w:pPr>
+        <w:pStyle w:val="Listeafsnit"/>
+      </w:pPr>
+      <w:r>
+        <w:t xml:space="preserve">            properties:</w:t>
+      </w:r>
+    </w:p>
+    <w:p>
+      <w:pPr>
+        <w:pStyle w:val="Listeafsnit"/>
+      </w:pPr>
+      <w:r>
+        <w:t xml:space="preserve">              </w:t>
+      </w:r>
+      <w:proofErr w:type="spellStart"/>
+      <w:r>
+        <w:t>customerId</w:t>
+      </w:r>
+      <w:proofErr w:type="spellEnd"/>
+      <w:r>
+        <w:t>:</w:t>
+      </w:r>
+    </w:p>
+    <w:p>
+      <w:pPr>
+        <w:pStyle w:val="Listeafsnit"/>
+      </w:pPr>
+      <w:r>
+        <w:t xml:space="preserve">                type: string</w:t>
+      </w:r>
+    </w:p>
+    <w:p>
+      <w:pPr>
+        <w:pStyle w:val="Listeafsnit"/>
+      </w:pPr>
+      <w:r>
+        <w:t xml:space="preserve">              items:</w:t>
+      </w:r>
+    </w:p>
+    <w:p>
+      <w:pPr>
+        <w:pStyle w:val="Listeafsnit"/>
+      </w:pPr>
+      <w:r>
+        <w:t xml:space="preserve">                type: array</w:t>
+      </w:r>
+    </w:p>
+    <w:p>
+      <w:pPr>
+        <w:pStyle w:val="Listeafsnit"/>
+      </w:pPr>
+      <w:r>
+        <w:t xml:space="preserve">                items:</w:t>
+      </w:r>
+    </w:p>
+    <w:p>
+      <w:pPr>
+        <w:pStyle w:val="Listeafsnit"/>
+      </w:pPr>
+      <w:r>
+        <w:t xml:space="preserve">                  type: string</w:t>
+      </w:r>
+    </w:p>
+    <w:p>
+      <w:pPr>
+        <w:pStyle w:val="Listeafsnit"/>
+      </w:pPr>
+      <w:r>
+        <w:t xml:space="preserve">      responses:</w:t>
+      </w:r>
+    </w:p>
+    <w:p>
+      <w:pPr>
+        <w:pStyle w:val="Listeafsnit"/>
+      </w:pPr>
+      <w:r>
+        <w:t xml:space="preserve">        '201':</w:t>
+      </w:r>
+    </w:p>
+    <w:p>
+      <w:pPr>
+        <w:pStyle w:val="Listeafsnit"/>
+      </w:pPr>
+      <w:r>
+        <w:t xml:space="preserve">          </w:t>
+      </w:r>
+      <w:proofErr w:type="gramStart"/>
+      <w:r>
+        <w:t>description</w:t>
+      </w:r>
+      <w:proofErr w:type="gramEnd"/>
+      <w:r>
+        <w:t>: Order created successfully</w:t>
+      </w:r>
+    </w:p>
+    <w:p>
+      <w:pPr>
+        <w:pStyle w:val="Listeafsnit"/>
+      </w:pPr>
+      <w:r>
+        <w:t xml:space="preserve">      x-google-backend:</w:t>
+      </w:r>
+    </w:p>
+    <w:p>
+      <w:pPr>
+        <w:pStyle w:val="Listeafsnit"/>
+      </w:pPr>
+      <w:r>
+        <w:t xml:space="preserve">        address: https://order-management.namespace.svc.cluster.local</w:t>
+      </w:r>
+    </w:p>
+    <w:p>
+      <w:pPr>
+        <w:pStyle w:val="Listeafsnit"/>
+      </w:pPr>
+      <w:r>
+        <w:t xml:space="preserve">        </w:t>
+      </w:r>
+      <w:proofErr w:type="spellStart"/>
+      <w:r>
+        <w:t>path_translation</w:t>
+      </w:r>
+      <w:proofErr w:type="spellEnd"/>
+      <w:r>
+        <w:t>: APPEND_PATH_TO_ADDRESS</w:t>
+      </w:r>
+    </w:p>
+    <w:p>
+      <w:pPr>
+        <w:pStyle w:val="Listeafsnit"/>
+      </w:pPr>
+    </w:p>
+    <w:p>
+      <w:pPr>
+        <w:pStyle w:val="Listeafsnit"/>
+      </w:pPr>
+      <w:r>
+        <w:t xml:space="preserve">  /order/</w:t>
+      </w:r>
+      <w:proofErr w:type="spellStart"/>
+      <w:r>
+        <w:t>pubsub</w:t>
+      </w:r>
+      <w:proofErr w:type="spellEnd"/>
+      <w:r>
+        <w:t>/order-status:</w:t>
+      </w:r>
+    </w:p>
+    <w:p>
+      <w:pPr>
+        <w:pStyle w:val="Listeafsnit"/>
+      </w:pPr>
+      <w:r>
+        <w:t xml:space="preserve">    post:</w:t>
+      </w:r>
+    </w:p>
+    <w:p>
+      <w:pPr>
+        <w:pStyle w:val="Listeafsnit"/>
+      </w:pPr>
+      <w:r>
+        <w:lastRenderedPageBreak/>
+        <w:t xml:space="preserve">      summary: Publish order status update to Pub/Sub</w:t>
+      </w:r>
+    </w:p>
+    <w:p>
+      <w:pPr>
+        <w:pStyle w:val="Listeafsnit"/>
+      </w:pPr>
+      <w:r>
+        <w:t xml:space="preserve">      </w:t>
+      </w:r>
+      <w:proofErr w:type="spellStart"/>
+      <w:r>
+        <w:t>operationId</w:t>
+      </w:r>
+      <w:proofErr w:type="spellEnd"/>
+      <w:r>
+        <w:t xml:space="preserve">: </w:t>
+      </w:r>
+      <w:proofErr w:type="spellStart"/>
+      <w:r>
+        <w:t>publishOrderStatus</w:t>
+      </w:r>
+      <w:proofErr w:type="spellEnd"/>
+    </w:p>
+    <w:p>
+      <w:pPr>
+        <w:pStyle w:val="Listeafsnit"/>
+      </w:pPr>
+      <w:r>
+        <w:t xml:space="preserve">      parameters:</w:t>
+      </w:r>
+    </w:p>
+    <w:p>
+      <w:pPr>
+        <w:pStyle w:val="Listeafsnit"/>
+      </w:pPr>
+      <w:r>
+        <w:t xml:space="preserve">        - </w:t>
+      </w:r>
+      <w:proofErr w:type="gramStart"/>
+      <w:r>
+        <w:t>in:</w:t>
+      </w:r>
+      <w:proofErr w:type="gramEnd"/>
+      <w:r>
+        <w:t xml:space="preserve"> body</w:t>
+      </w:r>
+    </w:p>
+    <w:p>
+      <w:pPr>
+        <w:pStyle w:val="Listeafsnit"/>
+      </w:pPr>
+      <w:r>
+        <w:t xml:space="preserve">          name: message</w:t>
+      </w:r>
+    </w:p>
+    <w:p>
+      <w:pPr>
+        <w:pStyle w:val="Listeafsnit"/>
+      </w:pPr>
+      <w:r>
+        <w:t xml:space="preserve">          schema:</w:t>
+      </w:r>
+    </w:p>
+    <w:p>
+      <w:pPr>
+        <w:pStyle w:val="Listeafsnit"/>
+      </w:pPr>
+      <w:r>
+        <w:t xml:space="preserve">            type: object</w:t>
+      </w:r>
+    </w:p>
+    <w:p>
+      <w:pPr>
+        <w:pStyle w:val="Listeafsnit"/>
+      </w:pPr>
+      <w:r>
+        <w:t xml:space="preserve">            properties:</w:t>
+      </w:r>
+    </w:p>
+    <w:p>
+      <w:pPr>
+        <w:pStyle w:val="Listeafsnit"/>
+      </w:pPr>
+      <w:r>
+        <w:t xml:space="preserve">              topic:</w:t>
+      </w:r>
+    </w:p>
+    <w:p>
+      <w:pPr>
+        <w:pStyle w:val="Listeafsnit"/>
+      </w:pPr>
+      <w:r>
+        <w:t xml:space="preserve">                type: string</w:t>
+      </w:r>
+    </w:p>
+    <w:p>
+      <w:pPr>
+        <w:pStyle w:val="Listeafsnit"/>
+      </w:pPr>
+      <w:r>
+        <w:t xml:space="preserve">                description: Pub/</w:t>
+      </w:r>
+      <w:proofErr w:type="gramStart"/>
+      <w:r>
+        <w:t>Sub topic</w:t>
+      </w:r>
+      <w:proofErr w:type="gramEnd"/>
+      <w:r>
+        <w:t xml:space="preserve"> name</w:t>
+      </w:r>
+    </w:p>
+    <w:p>
+      <w:pPr>
+        <w:pStyle w:val="Listeafsnit"/>
+      </w:pPr>
+      <w:r>
+        <w:t xml:space="preserve">              </w:t>
+      </w:r>
+      <w:proofErr w:type="spellStart"/>
+      <w:r>
+        <w:t>orderId</w:t>
+      </w:r>
+      <w:proofErr w:type="spellEnd"/>
+      <w:r>
+        <w:t>:</w:t>
+      </w:r>
+    </w:p>
+    <w:p>
+      <w:pPr>
+        <w:pStyle w:val="Listeafsnit"/>
+      </w:pPr>
+      <w:r>
+        <w:t xml:space="preserve">                type: string</w:t>
+      </w:r>
+    </w:p>
+    <w:p>
+      <w:pPr>
+        <w:pStyle w:val="Listeafsnit"/>
+      </w:pPr>
+      <w:r>
+        <w:t xml:space="preserve">                </w:t>
+      </w:r>
+      <w:proofErr w:type="gramStart"/>
+      <w:r>
+        <w:t>description</w:t>
+      </w:r>
+      <w:proofErr w:type="gramEnd"/>
+      <w:r>
+        <w:t>: Order ID</w:t>
+      </w:r>
+    </w:p>
+    <w:p>
+      <w:pPr>
+        <w:pStyle w:val="Listeafsnit"/>
+      </w:pPr>
+      <w:r>
+        <w:t xml:space="preserve">              status:</w:t>
+      </w:r>
+    </w:p>
+    <w:p>
+      <w:pPr>
+        <w:pStyle w:val="Listeafsnit"/>
+      </w:pPr>
+      <w:r>
+        <w:t xml:space="preserve">                type: string</w:t>
+      </w:r>
+    </w:p>
+    <w:p>
+      <w:pPr>
+        <w:pStyle w:val="Listeafsnit"/>
+      </w:pPr>
+      <w:r>
+        <w:t xml:space="preserve">                description: Updated status</w:t>
+      </w:r>
+    </w:p>
+    <w:p>
+      <w:pPr>
+        <w:pStyle w:val="Listeafsnit"/>
+      </w:pPr>
+      <w:r>
+        <w:t xml:space="preserve">      responses:</w:t>
+      </w:r>
+    </w:p>
+    <w:p>
+      <w:pPr>
+        <w:pStyle w:val="Listeafsnit"/>
+      </w:pPr>
+      <w:r>
+        <w:t xml:space="preserve">        '200':</w:t>
+      </w:r>
+    </w:p>
+    <w:p>
+      <w:pPr>
+        <w:pStyle w:val="Listeafsnit"/>
+      </w:pPr>
+      <w:r>
+        <w:t xml:space="preserve">          description: Order status published successfully</w:t>
+      </w:r>
+    </w:p>
+    <w:p>
+      <w:pPr>
+        <w:pStyle w:val="Listeafsnit"/>
+      </w:pPr>
+      <w:r>
+        <w:t xml:space="preserve">      x-google-backend:</w:t>
+      </w:r>
+    </w:p>
+    <w:p>
+      <w:pPr>
+        <w:pStyle w:val="Listeafsnit"/>
+      </w:pPr>
+      <w:r>
+        <w:t xml:space="preserve">        address: https://pubsub.googleapis.com/v1/projects/YOUR_PROJECT_ID/topics/{topic}:publish</w:t>
+      </w:r>
+    </w:p>
+    <w:p>
+      <w:pPr>
+        <w:pStyle w:val="Listeafsnit"/>
+      </w:pPr>
+      <w:r>
+        <w:t xml:space="preserve">        protocol: https</w:t>
+      </w:r>
+    </w:p>
+    <w:p>
+      <w:pPr>
+        <w:pStyle w:val="Listeafsnit"/>
+      </w:pPr>
+    </w:p>
+    <w:p>
+      <w:pPr>
+        <w:pStyle w:val="Listeafsnit"/>
+      </w:pPr>
+      <w:r>
+        <w:t xml:space="preserve">  # </w:t>
+      </w:r>
+      <w:proofErr w:type="spellStart"/>
+      <w:r>
+        <w:t>DeliveryManagementService</w:t>
+      </w:r>
+      <w:proofErr w:type="spellEnd"/>
+    </w:p>
+    <w:p>
+      <w:pPr>
+        <w:pStyle w:val="Listeafsnit"/>
+      </w:pPr>
+      <w:r>
+        <w:t xml:space="preserve">  /delivery/assign:</w:t>
+      </w:r>
+    </w:p>
+    <w:p>
+      <w:pPr>
+        <w:pStyle w:val="Listeafsnit"/>
+      </w:pPr>
+      <w:r>
+        <w:t xml:space="preserve">    post:</w:t>
+      </w:r>
+    </w:p>
+    <w:p>
+      <w:pPr>
+        <w:pStyle w:val="Listeafsnit"/>
+      </w:pPr>
+      <w:r>
+        <w:t xml:space="preserve">      summary: Assign delivery to an agent</w:t>
+      </w:r>
+    </w:p>
+    <w:p>
+      <w:pPr>
+        <w:pStyle w:val="Listeafsnit"/>
+      </w:pPr>
+      <w:r>
+        <w:t xml:space="preserve">      </w:t>
+      </w:r>
+      <w:proofErr w:type="spellStart"/>
+      <w:r>
+        <w:t>operationId</w:t>
+      </w:r>
+      <w:proofErr w:type="spellEnd"/>
+      <w:r>
+        <w:t xml:space="preserve">: </w:t>
+      </w:r>
+      <w:proofErr w:type="spellStart"/>
+      <w:r>
+        <w:t>assignDelivery</w:t>
+      </w:r>
+      <w:proofErr w:type="spellEnd"/>
+    </w:p>
+    <w:p>
+      <w:pPr>
+        <w:pStyle w:val="Listeafsnit"/>
+      </w:pPr>
+      <w:r>
+        <w:t xml:space="preserve">      parameters:</w:t>
+      </w:r>
+    </w:p>
+    <w:p>
+      <w:pPr>
+        <w:pStyle w:val="Listeafsnit"/>
+      </w:pPr>
+      <w:r>
+        <w:t xml:space="preserve">        - </w:t>
+      </w:r>
+      <w:proofErr w:type="gramStart"/>
+      <w:r>
+        <w:t>in:</w:t>
+      </w:r>
+      <w:proofErr w:type="gramEnd"/>
+      <w:r>
+        <w:t xml:space="preserve"> body</w:t>
+      </w:r>
+    </w:p>
+    <w:p>
+      <w:pPr>
+        <w:pStyle w:val="Listeafsnit"/>
+      </w:pPr>
+      <w:r>
+        <w:t xml:space="preserve">          name: delivery</w:t>
+      </w:r>
+    </w:p>
+    <w:p>
+      <w:pPr>
+        <w:pStyle w:val="Listeafsnit"/>
+      </w:pPr>
+      <w:r>
+        <w:t xml:space="preserve">          required: true</w:t>
+      </w:r>
+    </w:p>
+    <w:p>
+      <w:pPr>
+        <w:pStyle w:val="Listeafsnit"/>
+      </w:pPr>
+      <w:r>
+        <w:t xml:space="preserve">          schema:</w:t>
+      </w:r>
+    </w:p>
+    <w:p>
+      <w:pPr>
+        <w:pStyle w:val="Listeafsnit"/>
+      </w:pPr>
+      <w:r>
+        <w:t xml:space="preserve">            type: object</w:t>
+      </w:r>
+    </w:p>
+    <w:p>
+      <w:pPr>
+        <w:pStyle w:val="Listeafsnit"/>
+      </w:pPr>
+      <w:r>
+        <w:t xml:space="preserve">            properties:</w:t>
+      </w:r>
+    </w:p>
+    <w:p>
+      <w:pPr>
+        <w:pStyle w:val="Listeafsnit"/>
+        <w:rPr>
+          <w:lang w:val="da-DK"/>
+        </w:rPr>
+      </w:pPr>
+      <w:r>
+        <w:t xml:space="preserve">              </w:t>
+      </w:r>
+      <w:proofErr w:type="spellStart"/>
+      <w:r>
+        <w:rPr>
+          <w:lang w:val="da-DK"/>
+        </w:rPr>
+        <w:t>orderId</w:t>
+      </w:r>
+      <w:proofErr w:type="spellEnd"/>
+      <w:r>
+        <w:rPr>
+          <w:lang w:val="da-DK"/>
+        </w:rPr>
+        <w:t>:</w:t>
+      </w:r>
+    </w:p>
+    <w:p>
+      <w:pPr>
+        <w:pStyle w:val="Listeafsnit"/>
+        <w:rPr>
+          <w:lang w:val="da-DK"/>
+        </w:rPr>
+      </w:pPr>
+      <w:r>
+        <w:rPr>
+          <w:lang w:val="da-DK"/>
+        </w:rPr>
+        <w:t xml:space="preserve">                type: </w:t>
+      </w:r>
+      <w:proofErr w:type="spellStart"/>
+      <w:r>
+        <w:rPr>
+          <w:lang w:val="da-DK"/>
+        </w:rPr>
+        <w:t>string</w:t>
+      </w:r>
+      <w:proofErr w:type="spellEnd"/>
+    </w:p>
+    <w:p>
+      <w:pPr>
+        <w:pStyle w:val="Listeafsnit"/>
+        <w:rPr>
+          <w:lang w:val="da-DK"/>
+        </w:rPr>
+      </w:pPr>
+      <w:r>
+        <w:rPr>
+          <w:lang w:val="da-DK"/>
+        </w:rPr>
+        <w:t xml:space="preserve">              </w:t>
+      </w:r>
+      <w:proofErr w:type="spellStart"/>
+      <w:r>
+        <w:rPr>
+          <w:lang w:val="da-DK"/>
+        </w:rPr>
+        <w:t>deliveryAgentId</w:t>
+      </w:r>
+      <w:proofErr w:type="spellEnd"/>
+      <w:r>
+        <w:rPr>
+          <w:lang w:val="da-DK"/>
+        </w:rPr>
+        <w:t>:</w:t>
+      </w:r>
+    </w:p>
+    <w:p>
+      <w:pPr>
+        <w:pStyle w:val="Listeafsnit"/>
+        <w:rPr>
+          <w:lang w:val="da-DK"/>
+        </w:rPr>
+      </w:pPr>
+      <w:r>
+        <w:rPr>
+          <w:lang w:val="da-DK"/>
+        </w:rPr>
+        <w:t xml:space="preserve">                type: </w:t>
+      </w:r>
+      <w:proofErr w:type="spellStart"/>
+      <w:r>
+        <w:rPr>
+          <w:lang w:val="da-DK"/>
+        </w:rPr>
+        <w:t>string</w:t>
+      </w:r>
+      <w:proofErr w:type="spellEnd"/>
+    </w:p>
+    <w:p>
+      <w:pPr>
+        <w:pStyle w:val="Listeafsnit"/>
+      </w:pPr>
+      <w:r>
+        <w:rPr>
+          <w:lang w:val="da-DK"/>
+        </w:rPr>
+        <w:t xml:space="preserve">      </w:t>
+      </w:r>
+      <w:r>
+        <w:t>responses:</w:t>
+      </w:r>
+    </w:p>
+    <w:p>
+      <w:pPr>
+        <w:pStyle w:val="Listeafsnit"/>
+      </w:pPr>
+      <w:r>
+        <w:t xml:space="preserve">        '200':</w:t>
+      </w:r>
+    </w:p>
+    <w:p>
+      <w:pPr>
+        <w:pStyle w:val="Listeafsnit"/>
+      </w:pPr>
+      <w:r>
+        <w:t xml:space="preserve">          description: Delivery assigned successfully</w:t>
+      </w:r>
+    </w:p>
+    <w:p>
+      <w:pPr>
+        <w:pStyle w:val="Listeafsnit"/>
+      </w:pPr>
+      <w:r>
+        <w:t xml:space="preserve">      x-google-backend:</w:t>
+      </w:r>
+    </w:p>
+    <w:p>
+      <w:pPr>
+        <w:pStyle w:val="Listeafsnit"/>
+      </w:pPr>
+      <w:r>
+        <w:t xml:space="preserve">        address: https://delivery-management.namespace.svc.cluster.local</w:t>
+      </w:r>
+    </w:p>
+    <w:p>
+      <w:pPr>
+        <w:pStyle w:val="Listeafsnit"/>
+      </w:pPr>
+      <w:r>
+        <w:lastRenderedPageBreak/>
+        <w:t xml:space="preserve">        </w:t>
+      </w:r>
+      <w:proofErr w:type="spellStart"/>
+      <w:r>
+        <w:t>path_translation</w:t>
+      </w:r>
+      <w:proofErr w:type="spellEnd"/>
+      <w:r>
+        <w:t>: APPEND_PATH_TO_ADDRESS</w:t>
+      </w:r>
+    </w:p>
+    <w:p>
+      <w:pPr>
+        <w:pStyle w:val="Listeafsnit"/>
+      </w:pPr>
+    </w:p>
+    <w:p>
+      <w:pPr>
+        <w:pStyle w:val="Listeafsnit"/>
+      </w:pPr>
+      <w:r>
+        <w:t xml:space="preserve">  /delivery/</w:t>
+      </w:r>
+      <w:proofErr w:type="spellStart"/>
+      <w:r>
+        <w:t>pubsub</w:t>
+      </w:r>
+      <w:proofErr w:type="spellEnd"/>
+      <w:r>
+        <w:t>/delivery-tracking:</w:t>
+      </w:r>
+    </w:p>
+    <w:p>
+      <w:pPr>
+        <w:pStyle w:val="Listeafsnit"/>
+      </w:pPr>
+      <w:r>
+        <w:t xml:space="preserve">    post:</w:t>
+      </w:r>
+    </w:p>
+    <w:p>
+      <w:pPr>
+        <w:pStyle w:val="Listeafsnit"/>
+      </w:pPr>
+      <w:r>
+        <w:t xml:space="preserve">      summary: Publish delivery tracking update to Pub/Sub</w:t>
+      </w:r>
+    </w:p>
+    <w:p>
+      <w:pPr>
+        <w:pStyle w:val="Listeafsnit"/>
+      </w:pPr>
+      <w:r>
+        <w:t xml:space="preserve">      </w:t>
+      </w:r>
+      <w:proofErr w:type="spellStart"/>
+      <w:r>
+        <w:t>operationId</w:t>
+      </w:r>
+      <w:proofErr w:type="spellEnd"/>
+      <w:r>
+        <w:t xml:space="preserve">: </w:t>
+      </w:r>
+      <w:proofErr w:type="spellStart"/>
+      <w:r>
+        <w:t>publishDeliveryTracking</w:t>
+      </w:r>
+      <w:proofErr w:type="spellEnd"/>
+    </w:p>
+    <w:p>
+      <w:pPr>
+        <w:pStyle w:val="Listeafsnit"/>
+      </w:pPr>
+      <w:r>
+        <w:t xml:space="preserve">      parameters:</w:t>
+      </w:r>
+    </w:p>
+    <w:p>
+      <w:pPr>
+        <w:pStyle w:val="Listeafsnit"/>
+      </w:pPr>
+      <w:r>
+        <w:t xml:space="preserve">        - </w:t>
+      </w:r>
+      <w:proofErr w:type="gramStart"/>
+      <w:r>
+        <w:t>in:</w:t>
+      </w:r>
+      <w:proofErr w:type="gramEnd"/>
+      <w:r>
+        <w:t xml:space="preserve"> body</w:t>
+      </w:r>
+    </w:p>
+    <w:p>
+      <w:pPr>
+        <w:pStyle w:val="Listeafsnit"/>
+      </w:pPr>
+      <w:r>
+        <w:t xml:space="preserve">          name: message</w:t>
+      </w:r>
+    </w:p>
+    <w:p>
+      <w:pPr>
+        <w:pStyle w:val="Listeafsnit"/>
+      </w:pPr>
+      <w:r>
+        <w:t xml:space="preserve">          schema:</w:t>
+      </w:r>
+    </w:p>
+    <w:p>
+      <w:pPr>
+        <w:pStyle w:val="Listeafsnit"/>
+      </w:pPr>
+      <w:r>
+        <w:t xml:space="preserve">            type: object</w:t>
+      </w:r>
+    </w:p>
+    <w:p>
+      <w:pPr>
+        <w:pStyle w:val="Listeafsnit"/>
+      </w:pPr>
+      <w:r>
+        <w:t xml:space="preserve">            properties:</w:t>
+      </w:r>
+    </w:p>
+    <w:p>
+      <w:pPr>
+        <w:pStyle w:val="Listeafsnit"/>
+      </w:pPr>
+      <w:r>
+        <w:t xml:space="preserve">              topic:</w:t>
+      </w:r>
+    </w:p>
+    <w:p>
+      <w:pPr>
+        <w:pStyle w:val="Listeafsnit"/>
+      </w:pPr>
+      <w:r>
+        <w:t xml:space="preserve">                type: string</w:t>
+      </w:r>
+    </w:p>
+    <w:p>
+      <w:pPr>
+        <w:pStyle w:val="Listeafsnit"/>
+      </w:pPr>
+      <w:r>
+        <w:t xml:space="preserve">                description: Pub/</w:t>
+      </w:r>
+      <w:proofErr w:type="gramStart"/>
+      <w:r>
+        <w:t>Sub topic</w:t>
+      </w:r>
+      <w:proofErr w:type="gramEnd"/>
+      <w:r>
+        <w:t xml:space="preserve"> name</w:t>
+      </w:r>
+    </w:p>
+    <w:p>
+      <w:pPr>
+        <w:pStyle w:val="Listeafsnit"/>
+      </w:pPr>
+      <w:r>
+        <w:t xml:space="preserve">              </w:t>
+      </w:r>
+      <w:proofErr w:type="spellStart"/>
+      <w:r>
         <w:t>trackingId</w:t>
       </w:r>
       <w:proofErr w:type="spellEnd"/>
@@ -5675,6 +5633,7 @@
         <w:pStyle w:val="Listeafsnit"/>
       </w:pPr>
       <w:r>
+        <w:lastRenderedPageBreak/>
         <w:t xml:space="preserve">        '200':</w:t>
       </w:r>
     </w:p>
@@ -5744,44 +5703,397 @@
         <w:pStyle w:val="Listeafsnit"/>
       </w:pPr>
       <w:r>
+        <w:t xml:space="preserve">    post:</w:t>
+      </w:r>
+    </w:p>
+    <w:p>
+      <w:pPr>
+        <w:pStyle w:val="Listeafsnit"/>
+      </w:pPr>
+      <w:r>
+        <w:t xml:space="preserve">      summary: Publish calculation report to Pub/Sub</w:t>
+      </w:r>
+    </w:p>
+    <w:p>
+      <w:pPr>
+        <w:pStyle w:val="Listeafsnit"/>
+      </w:pPr>
+      <w:r>
+        <w:t xml:space="preserve">      </w:t>
+      </w:r>
+      <w:proofErr w:type="spellStart"/>
+      <w:r>
+        <w:t>operationId</w:t>
+      </w:r>
+      <w:proofErr w:type="spellEnd"/>
+      <w:r>
+        <w:t xml:space="preserve">: </w:t>
+      </w:r>
+      <w:proofErr w:type="spellStart"/>
+      <w:r>
+        <w:t>publishCalculationReport</w:t>
+      </w:r>
+      <w:proofErr w:type="spellEnd"/>
+    </w:p>
+    <w:p>
+      <w:pPr>
+        <w:pStyle w:val="Listeafsnit"/>
+      </w:pPr>
+      <w:r>
+        <w:t xml:space="preserve">      parameters:</w:t>
+      </w:r>
+    </w:p>
+    <w:p>
+      <w:pPr>
+        <w:pStyle w:val="Listeafsnit"/>
+      </w:pPr>
+      <w:r>
+        <w:t xml:space="preserve">        - </w:t>
+      </w:r>
+      <w:proofErr w:type="gramStart"/>
+      <w:r>
+        <w:t>in:</w:t>
+      </w:r>
+      <w:proofErr w:type="gramEnd"/>
+      <w:r>
+        <w:t xml:space="preserve"> body</w:t>
+      </w:r>
+    </w:p>
+    <w:p>
+      <w:pPr>
+        <w:pStyle w:val="Listeafsnit"/>
+      </w:pPr>
+      <w:r>
+        <w:t xml:space="preserve">          name: message</w:t>
+      </w:r>
+    </w:p>
+    <w:p>
+      <w:pPr>
+        <w:pStyle w:val="Listeafsnit"/>
+      </w:pPr>
+      <w:r>
+        <w:t xml:space="preserve">          schema:</w:t>
+      </w:r>
+    </w:p>
+    <w:p>
+      <w:pPr>
+        <w:pStyle w:val="Listeafsnit"/>
+      </w:pPr>
+      <w:r>
+        <w:t xml:space="preserve">            type: object</w:t>
+      </w:r>
+    </w:p>
+    <w:p>
+      <w:pPr>
+        <w:pStyle w:val="Listeafsnit"/>
+      </w:pPr>
+      <w:r>
+        <w:t xml:space="preserve">            properties:</w:t>
+      </w:r>
+    </w:p>
+    <w:p>
+      <w:pPr>
+        <w:pStyle w:val="Listeafsnit"/>
+      </w:pPr>
+      <w:r>
+        <w:t xml:space="preserve">              topic:</w:t>
+      </w:r>
+    </w:p>
+    <w:p>
+      <w:pPr>
+        <w:pStyle w:val="Listeafsnit"/>
+      </w:pPr>
+      <w:r>
+        <w:t xml:space="preserve">                type: string</w:t>
+      </w:r>
+    </w:p>
+    <w:p>
+      <w:pPr>
+        <w:pStyle w:val="Listeafsnit"/>
+      </w:pPr>
+      <w:r>
+        <w:t xml:space="preserve">                description: Pub/</w:t>
+      </w:r>
+      <w:proofErr w:type="gramStart"/>
+      <w:r>
+        <w:t>Sub topic</w:t>
+      </w:r>
+      <w:proofErr w:type="gramEnd"/>
+      <w:r>
+        <w:t xml:space="preserve"> name</w:t>
+      </w:r>
+    </w:p>
+    <w:p>
+      <w:pPr>
+        <w:pStyle w:val="Listeafsnit"/>
+      </w:pPr>
+      <w:r>
+        <w:t xml:space="preserve">              </w:t>
+      </w:r>
+      <w:proofErr w:type="spellStart"/>
+      <w:r>
+        <w:t>reportId</w:t>
+      </w:r>
+      <w:proofErr w:type="spellEnd"/>
+      <w:r>
+        <w:t>:</w:t>
+      </w:r>
+    </w:p>
+    <w:p>
+      <w:pPr>
+        <w:pStyle w:val="Listeafsnit"/>
+      </w:pPr>
+      <w:r>
+        <w:t xml:space="preserve">                type: string</w:t>
+      </w:r>
+    </w:p>
+    <w:p>
+      <w:pPr>
+        <w:pStyle w:val="Listeafsnit"/>
+      </w:pPr>
+      <w:r>
+        <w:t xml:space="preserve">                description: Report ID</w:t>
+      </w:r>
+    </w:p>
+    <w:p>
+      <w:pPr>
+        <w:pStyle w:val="Listeafsnit"/>
+      </w:pPr>
+      <w:r>
+        <w:t xml:space="preserve">      responses:</w:t>
+      </w:r>
+    </w:p>
+    <w:p>
+      <w:pPr>
+        <w:pStyle w:val="Listeafsnit"/>
+      </w:pPr>
+      <w:r>
+        <w:t xml:space="preserve">        '200':</w:t>
+      </w:r>
+    </w:p>
+    <w:p>
+      <w:pPr>
+        <w:pStyle w:val="Listeafsnit"/>
+      </w:pPr>
+      <w:r>
+        <w:t xml:space="preserve">          description: Calculation report published successfully</w:t>
+      </w:r>
+    </w:p>
+    <w:p>
+      <w:pPr>
+        <w:pStyle w:val="Listeafsnit"/>
+      </w:pPr>
+      <w:r>
+        <w:t xml:space="preserve">      x-google-backend:</w:t>
+      </w:r>
+    </w:p>
+    <w:p>
+      <w:pPr>
+        <w:pStyle w:val="Listeafsnit"/>
+      </w:pPr>
+      <w:r>
+        <w:t xml:space="preserve">        address: https://pubsub.googleapis.com/v1/projects/YOUR_PROJECT_ID/topics/{topic}:publish</w:t>
+      </w:r>
+    </w:p>
+    <w:p>
+      <w:pPr>
+        <w:pStyle w:val="Listeafsnit"/>
+      </w:pPr>
+      <w:r>
+        <w:t xml:space="preserve">        protocol: https</w:t>
+      </w:r>
+    </w:p>
+    <w:p>
+      <w:pPr>
+        <w:pStyle w:val="Listeafsnit"/>
+      </w:pPr>
+    </w:p>
+    <w:p>
+      <w:pPr>
+        <w:pStyle w:val="Listeafsnit"/>
+      </w:pPr>
+      <w:r>
+        <w:t xml:space="preserve">  # </w:t>
+      </w:r>
+      <w:proofErr w:type="spellStart"/>
+      <w:r>
+        <w:t>AnalyticsReportingService</w:t>
+      </w:r>
+      <w:proofErr w:type="spellEnd"/>
+    </w:p>
+    <w:p>
+      <w:pPr>
+        <w:pStyle w:val="Listeafsnit"/>
+      </w:pPr>
+      <w:r>
+        <w:t xml:space="preserve">  /analytics/report:</w:t>
+      </w:r>
+    </w:p>
+    <w:p>
+      <w:pPr>
+        <w:pStyle w:val="Listeafsnit"/>
+      </w:pPr>
+      <w:r>
+        <w:t xml:space="preserve">    get:</w:t>
+      </w:r>
+    </w:p>
+    <w:p>
+      <w:pPr>
+        <w:pStyle w:val="Listeafsnit"/>
+      </w:pPr>
+      <w:r>
+        <w:t xml:space="preserve">      summary: Get analytics report</w:t>
+      </w:r>
+    </w:p>
+    <w:p>
+      <w:pPr>
+        <w:pStyle w:val="Listeafsnit"/>
+      </w:pPr>
+      <w:r>
+        <w:t xml:space="preserve">      </w:t>
+      </w:r>
+      <w:proofErr w:type="spellStart"/>
+      <w:r>
+        <w:t>operationId</w:t>
+      </w:r>
+      <w:proofErr w:type="spellEnd"/>
+      <w:r>
+        <w:t xml:space="preserve">: </w:t>
+      </w:r>
+      <w:proofErr w:type="spellStart"/>
+      <w:r>
+        <w:t>getAnalyticsReport</w:t>
+      </w:r>
+      <w:proofErr w:type="spellEnd"/>
+    </w:p>
+    <w:p>
+      <w:pPr>
+        <w:pStyle w:val="Listeafsnit"/>
+      </w:pPr>
+      <w:r>
+        <w:t xml:space="preserve">      responses:</w:t>
+      </w:r>
+    </w:p>
+    <w:p>
+      <w:pPr>
+        <w:pStyle w:val="Listeafsnit"/>
+      </w:pPr>
+      <w:r>
+        <w:t xml:space="preserve">        '200':</w:t>
+      </w:r>
+    </w:p>
+    <w:p>
+      <w:pPr>
+        <w:pStyle w:val="Listeafsnit"/>
+      </w:pPr>
+      <w:r>
+        <w:t xml:space="preserve">          description: Analytics report retrieved successfully</w:t>
+      </w:r>
+    </w:p>
+    <w:p>
+      <w:pPr>
+        <w:pStyle w:val="Listeafsnit"/>
+      </w:pPr>
+      <w:r>
+        <w:t xml:space="preserve">      x-google-backend:</w:t>
+      </w:r>
+    </w:p>
+    <w:p>
+      <w:pPr>
+        <w:pStyle w:val="Listeafsnit"/>
+      </w:pPr>
+      <w:r>
+        <w:t xml:space="preserve">        address: https://analytics-reporting.namespace.svc.cluster.local</w:t>
+      </w:r>
+    </w:p>
+    <w:p>
+      <w:pPr>
+        <w:pStyle w:val="Listeafsnit"/>
+      </w:pPr>
+      <w:r>
+        <w:t xml:space="preserve">        </w:t>
+      </w:r>
+      <w:proofErr w:type="spellStart"/>
+      <w:r>
+        <w:t>path_translation</w:t>
+      </w:r>
+      <w:proofErr w:type="spellEnd"/>
+      <w:r>
+        <w:t>: APPEND_PATH_TO_ADDRESS</w:t>
+      </w:r>
+    </w:p>
+    <w:p>
+      <w:pPr>
+        <w:pStyle w:val="Listeafsnit"/>
+      </w:pPr>
+    </w:p>
+    <w:p>
+      <w:pPr>
+        <w:pStyle w:val="Listeafsnit"/>
+      </w:pPr>
+      <w:r>
+        <w:t xml:space="preserve">  /analytics/</w:t>
+      </w:r>
+      <w:proofErr w:type="spellStart"/>
+      <w:r>
+        <w:t>pubsub</w:t>
+      </w:r>
+      <w:proofErr w:type="spellEnd"/>
+      <w:r>
+        <w:t>/event-log:</w:t>
+      </w:r>
+    </w:p>
+    <w:p>
+      <w:pPr>
+        <w:pStyle w:val="Listeafsnit"/>
+      </w:pPr>
+      <w:r>
+        <w:t xml:space="preserve">    post:</w:t>
+      </w:r>
+    </w:p>
+    <w:p>
+      <w:pPr>
+        <w:pStyle w:val="Listeafsnit"/>
+      </w:pPr>
+      <w:r>
+        <w:t xml:space="preserve">      </w:t>
+      </w:r>
+      <w:proofErr w:type="gramStart"/>
+      <w:r>
+        <w:t>summary</w:t>
+      </w:r>
+      <w:proofErr w:type="gramEnd"/>
+      <w:r>
+        <w:t>: Publish analytics event log to Pub/Sub</w:t>
+      </w:r>
+    </w:p>
+    <w:p>
+      <w:pPr>
+        <w:pStyle w:val="Listeafsnit"/>
+      </w:pPr>
+      <w:r>
+        <w:t xml:space="preserve">      </w:t>
+      </w:r>
+      <w:proofErr w:type="spellStart"/>
+      <w:r>
+        <w:t>operationId</w:t>
+      </w:r>
+      <w:proofErr w:type="spellEnd"/>
+      <w:r>
+        <w:t xml:space="preserve">: </w:t>
+      </w:r>
+      <w:proofErr w:type="spellStart"/>
+      <w:r>
+        <w:t>publishAnalyticsEventLog</w:t>
+      </w:r>
+      <w:proofErr w:type="spellEnd"/>
+    </w:p>
+    <w:p>
+      <w:pPr>
+        <w:pStyle w:val="Listeafsnit"/>
+      </w:pPr>
+      <w:r>
         <w:lastRenderedPageBreak/>
-        <w:t xml:space="preserve">    post:</w:t>
-      </w:r>
-    </w:p>
-    <w:p>
-      <w:pPr>
-        <w:pStyle w:val="Listeafsnit"/>
-      </w:pPr>
-      <w:r>
-        <w:t xml:space="preserve">      summary: Publish calculation report to Pub/Sub</w:t>
-      </w:r>
-    </w:p>
-    <w:p>
-      <w:pPr>
-        <w:pStyle w:val="Listeafsnit"/>
-      </w:pPr>
-      <w:r>
-        <w:t xml:space="preserve">      </w:t>
-      </w:r>
-      <w:proofErr w:type="spellStart"/>
-      <w:r>
-        <w:t>operationId</w:t>
-      </w:r>
-      <w:proofErr w:type="spellEnd"/>
-      <w:r>
-        <w:t xml:space="preserve">: </w:t>
-      </w:r>
-      <w:proofErr w:type="spellStart"/>
-      <w:r>
-        <w:t>publishCalculationReport</w:t>
-      </w:r>
-      <w:proofErr w:type="spellEnd"/>
-    </w:p>
-    <w:p>
-      <w:pPr>
-        <w:pStyle w:val="Listeafsnit"/>
-      </w:pPr>
-      <w:r>
         <w:t xml:space="preserve">      parameters:</w:t>
       </w:r>
     </w:p>
@@ -5846,360 +6158,6 @@
         <w:pStyle w:val="Listeafsnit"/>
       </w:pPr>
       <w:r>
-        <w:t xml:space="preserve">                type: string</w:t>
-      </w:r>
-    </w:p>
-    <w:p>
-      <w:pPr>
-        <w:pStyle w:val="Listeafsnit"/>
-      </w:pPr>
-      <w:r>
-        <w:t xml:space="preserve">                description: Pub/</w:t>
-      </w:r>
-      <w:proofErr w:type="gramStart"/>
-      <w:r>
-        <w:t>Sub topic</w:t>
-      </w:r>
-      <w:proofErr w:type="gramEnd"/>
-      <w:r>
-        <w:t xml:space="preserve"> name</w:t>
-      </w:r>
-    </w:p>
-    <w:p>
-      <w:pPr>
-        <w:pStyle w:val="Listeafsnit"/>
-      </w:pPr>
-      <w:r>
-        <w:t xml:space="preserve">              </w:t>
-      </w:r>
-      <w:proofErr w:type="spellStart"/>
-      <w:r>
-        <w:t>reportId</w:t>
-      </w:r>
-      <w:proofErr w:type="spellEnd"/>
-      <w:r>
-        <w:t>:</w:t>
-      </w:r>
-    </w:p>
-    <w:p>
-      <w:pPr>
-        <w:pStyle w:val="Listeafsnit"/>
-      </w:pPr>
-      <w:r>
-        <w:t xml:space="preserve">                type: string</w:t>
-      </w:r>
-    </w:p>
-    <w:p>
-      <w:pPr>
-        <w:pStyle w:val="Listeafsnit"/>
-      </w:pPr>
-      <w:r>
-        <w:t xml:space="preserve">                description: Report ID</w:t>
-      </w:r>
-    </w:p>
-    <w:p>
-      <w:pPr>
-        <w:pStyle w:val="Listeafsnit"/>
-      </w:pPr>
-      <w:r>
-        <w:t xml:space="preserve">      responses:</w:t>
-      </w:r>
-    </w:p>
-    <w:p>
-      <w:pPr>
-        <w:pStyle w:val="Listeafsnit"/>
-      </w:pPr>
-      <w:r>
-        <w:t xml:space="preserve">        '200':</w:t>
-      </w:r>
-    </w:p>
-    <w:p>
-      <w:pPr>
-        <w:pStyle w:val="Listeafsnit"/>
-      </w:pPr>
-      <w:r>
-        <w:t xml:space="preserve">          description: Calculation report published successfully</w:t>
-      </w:r>
-    </w:p>
-    <w:p>
-      <w:pPr>
-        <w:pStyle w:val="Listeafsnit"/>
-      </w:pPr>
-      <w:r>
-        <w:t xml:space="preserve">      x-google-backend:</w:t>
-      </w:r>
-    </w:p>
-    <w:p>
-      <w:pPr>
-        <w:pStyle w:val="Listeafsnit"/>
-      </w:pPr>
-      <w:r>
-        <w:t xml:space="preserve">        address: https://pubsub.googleapis.com/v1/projects/YOUR_PROJECT_ID/topics/{topic}:publish</w:t>
-      </w:r>
-    </w:p>
-    <w:p>
-      <w:pPr>
-        <w:pStyle w:val="Listeafsnit"/>
-      </w:pPr>
-      <w:r>
-        <w:t xml:space="preserve">        protocol: https</w:t>
-      </w:r>
-    </w:p>
-    <w:p>
-      <w:pPr>
-        <w:pStyle w:val="Listeafsnit"/>
-      </w:pPr>
-    </w:p>
-    <w:p>
-      <w:pPr>
-        <w:pStyle w:val="Listeafsnit"/>
-      </w:pPr>
-      <w:r>
-        <w:t xml:space="preserve">  # </w:t>
-      </w:r>
-      <w:proofErr w:type="spellStart"/>
-      <w:r>
-        <w:t>AnalyticsReportingService</w:t>
-      </w:r>
-      <w:proofErr w:type="spellEnd"/>
-    </w:p>
-    <w:p>
-      <w:pPr>
-        <w:pStyle w:val="Listeafsnit"/>
-      </w:pPr>
-      <w:r>
-        <w:t xml:space="preserve">  /analytics/report:</w:t>
-      </w:r>
-    </w:p>
-    <w:p>
-      <w:pPr>
-        <w:pStyle w:val="Listeafsnit"/>
-      </w:pPr>
-      <w:r>
-        <w:t xml:space="preserve">    get:</w:t>
-      </w:r>
-    </w:p>
-    <w:p>
-      <w:pPr>
-        <w:pStyle w:val="Listeafsnit"/>
-      </w:pPr>
-      <w:r>
-        <w:t xml:space="preserve">      summary: Get analytics report</w:t>
-      </w:r>
-    </w:p>
-    <w:p>
-      <w:pPr>
-        <w:pStyle w:val="Listeafsnit"/>
-      </w:pPr>
-      <w:r>
-        <w:t xml:space="preserve">      </w:t>
-      </w:r>
-      <w:proofErr w:type="spellStart"/>
-      <w:r>
-        <w:t>operationId</w:t>
-      </w:r>
-      <w:proofErr w:type="spellEnd"/>
-      <w:r>
-        <w:t xml:space="preserve">: </w:t>
-      </w:r>
-      <w:proofErr w:type="spellStart"/>
-      <w:r>
-        <w:t>getAnalyticsReport</w:t>
-      </w:r>
-      <w:proofErr w:type="spellEnd"/>
-    </w:p>
-    <w:p>
-      <w:pPr>
-        <w:pStyle w:val="Listeafsnit"/>
-      </w:pPr>
-      <w:r>
-        <w:t xml:space="preserve">      responses:</w:t>
-      </w:r>
-    </w:p>
-    <w:p>
-      <w:pPr>
-        <w:pStyle w:val="Listeafsnit"/>
-      </w:pPr>
-      <w:r>
-        <w:t xml:space="preserve">        '200':</w:t>
-      </w:r>
-    </w:p>
-    <w:p>
-      <w:pPr>
-        <w:pStyle w:val="Listeafsnit"/>
-      </w:pPr>
-      <w:r>
-        <w:t xml:space="preserve">          description: Analytics report retrieved successfully</w:t>
-      </w:r>
-    </w:p>
-    <w:p>
-      <w:pPr>
-        <w:pStyle w:val="Listeafsnit"/>
-      </w:pPr>
-      <w:r>
-        <w:t xml:space="preserve">      x-google-backend:</w:t>
-      </w:r>
-    </w:p>
-    <w:p>
-      <w:pPr>
-        <w:pStyle w:val="Listeafsnit"/>
-      </w:pPr>
-      <w:r>
-        <w:t xml:space="preserve">        address: https://analytics-reporting.namespace.svc.cluster.local</w:t>
-      </w:r>
-    </w:p>
-    <w:p>
-      <w:pPr>
-        <w:pStyle w:val="Listeafsnit"/>
-      </w:pPr>
-      <w:r>
-        <w:t xml:space="preserve">        </w:t>
-      </w:r>
-      <w:proofErr w:type="spellStart"/>
-      <w:r>
-        <w:t>path_translation</w:t>
-      </w:r>
-      <w:proofErr w:type="spellEnd"/>
-      <w:r>
-        <w:t>: APPEND_PATH_TO_ADDRESS</w:t>
-      </w:r>
-    </w:p>
-    <w:p>
-      <w:pPr>
-        <w:pStyle w:val="Listeafsnit"/>
-      </w:pPr>
-    </w:p>
-    <w:p>
-      <w:pPr>
-        <w:pStyle w:val="Listeafsnit"/>
-      </w:pPr>
-      <w:r>
-        <w:t xml:space="preserve">  /analytics/</w:t>
-      </w:r>
-      <w:proofErr w:type="spellStart"/>
-      <w:r>
-        <w:t>pubsub</w:t>
-      </w:r>
-      <w:proofErr w:type="spellEnd"/>
-      <w:r>
-        <w:t>/event-log:</w:t>
-      </w:r>
-    </w:p>
-    <w:p>
-      <w:pPr>
-        <w:pStyle w:val="Listeafsnit"/>
-      </w:pPr>
-      <w:r>
-        <w:t xml:space="preserve">    post:</w:t>
-      </w:r>
-    </w:p>
-    <w:p>
-      <w:pPr>
-        <w:pStyle w:val="Listeafsnit"/>
-      </w:pPr>
-      <w:r>
-        <w:t xml:space="preserve">      </w:t>
-      </w:r>
-      <w:proofErr w:type="gramStart"/>
-      <w:r>
-        <w:t>summary</w:t>
-      </w:r>
-      <w:proofErr w:type="gramEnd"/>
-      <w:r>
-        <w:t>: Publish analytics event log to Pub/Sub</w:t>
-      </w:r>
-    </w:p>
-    <w:p>
-      <w:pPr>
-        <w:pStyle w:val="Listeafsnit"/>
-      </w:pPr>
-      <w:r>
-        <w:t xml:space="preserve">      </w:t>
-      </w:r>
-      <w:proofErr w:type="spellStart"/>
-      <w:r>
-        <w:t>operationId</w:t>
-      </w:r>
-      <w:proofErr w:type="spellEnd"/>
-      <w:r>
-        <w:t xml:space="preserve">: </w:t>
-      </w:r>
-      <w:proofErr w:type="spellStart"/>
-      <w:r>
-        <w:t>publishAnalyticsEventLog</w:t>
-      </w:r>
-      <w:proofErr w:type="spellEnd"/>
-    </w:p>
-    <w:p>
-      <w:pPr>
-        <w:pStyle w:val="Listeafsnit"/>
-      </w:pPr>
-      <w:r>
-        <w:t xml:space="preserve">      parameters:</w:t>
-      </w:r>
-    </w:p>
-    <w:p>
-      <w:pPr>
-        <w:pStyle w:val="Listeafsnit"/>
-      </w:pPr>
-      <w:r>
-        <w:t xml:space="preserve">        - </w:t>
-      </w:r>
-      <w:proofErr w:type="gramStart"/>
-      <w:r>
-        <w:t>in:</w:t>
-      </w:r>
-      <w:proofErr w:type="gramEnd"/>
-      <w:r>
-        <w:t xml:space="preserve"> body</w:t>
-      </w:r>
-    </w:p>
-    <w:p>
-      <w:pPr>
-        <w:pStyle w:val="Listeafsnit"/>
-      </w:pPr>
-      <w:r>
-        <w:t xml:space="preserve">          name: message</w:t>
-      </w:r>
-    </w:p>
-    <w:p>
-      <w:pPr>
-        <w:pStyle w:val="Listeafsnit"/>
-      </w:pPr>
-      <w:r>
-        <w:t xml:space="preserve">          schema:</w:t>
-      </w:r>
-    </w:p>
-    <w:p>
-      <w:pPr>
-        <w:pStyle w:val="Listeafsnit"/>
-      </w:pPr>
-      <w:r>
-        <w:t xml:space="preserve">            type: object</w:t>
-      </w:r>
-    </w:p>
-    <w:p>
-      <w:pPr>
-        <w:pStyle w:val="Listeafsnit"/>
-      </w:pPr>
-      <w:r>
-        <w:t xml:space="preserve">            properties:</w:t>
-      </w:r>
-    </w:p>
-    <w:p>
-      <w:pPr>
-        <w:pStyle w:val="Listeafsnit"/>
-      </w:pPr>
-      <w:r>
-        <w:t xml:space="preserve">              topic:</w:t>
-      </w:r>
-    </w:p>
-    <w:p>
-      <w:pPr>
-        <w:pStyle w:val="Listeafsnit"/>
-      </w:pPr>
-      <w:r>
-        <w:lastRenderedPageBreak/>
         <w:t xml:space="preserve">                type: string</w:t>
       </w:r>
     </w:p>
@@ -7250,6 +7208,95 @@
     </w:lvl>
   </w:abstractNum>
   <w:abstractNum w:abstractNumId="10" w15:restartNumberingAfterBreak="0">
+    <w:nsid w:val="3EA27E22"/>
+    <w:multiLevelType w:val="hybridMultilevel"/>
+    <w:tmpl w:val="ABDEE4E2"/>
+    <w:lvl w:ilvl="0" w:tplc="0406000F">
+      <w:start w:val="1"/>
+      <w:numFmt w:val="decimal"/>
+      <w:lvlText w:val="%1."/>
+      <w:lvlJc w:val="left"/>
+      <w:pPr>
+        <w:ind w:left="720" w:hanging="360"/>
+      </w:pPr>
+      <w:rPr>
+        <w:rFonts w:hint="default"/>
+      </w:rPr>
+    </w:lvl>
+    <w:lvl w:ilvl="1" w:tplc="04060019" w:tentative="1">
+      <w:start w:val="1"/>
+      <w:numFmt w:val="lowerLetter"/>
+      <w:lvlText w:val="%2."/>
+      <w:lvlJc w:val="left"/>
+      <w:pPr>
+        <w:ind w:left="1440" w:hanging="360"/>
+      </w:pPr>
+    </w:lvl>
+    <w:lvl w:ilvl="2" w:tplc="0406001B" w:tentative="1">
+      <w:start w:val="1"/>
+      <w:numFmt w:val="lowerRoman"/>
+      <w:lvlText w:val="%3."/>
+      <w:lvlJc w:val="right"/>
+      <w:pPr>
+        <w:ind w:left="2160" w:hanging="180"/>
+      </w:pPr>
+    </w:lvl>
+    <w:lvl w:ilvl="3" w:tplc="0406000F" w:tentative="1">
+      <w:start w:val="1"/>
+      <w:numFmt w:val="decimal"/>
+      <w:lvlText w:val="%4."/>
+      <w:lvlJc w:val="left"/>
+      <w:pPr>
+        <w:ind w:left="2880" w:hanging="360"/>
+      </w:pPr>
+    </w:lvl>
+    <w:lvl w:ilvl="4" w:tplc="04060019" w:tentative="1">
+      <w:start w:val="1"/>
+      <w:numFmt w:val="lowerLetter"/>
+      <w:lvlText w:val="%5."/>
+      <w:lvlJc w:val="left"/>
+      <w:pPr>
+        <w:ind w:left="3600" w:hanging="360"/>
+      </w:pPr>
+    </w:lvl>
+    <w:lvl w:ilvl="5" w:tplc="0406001B" w:tentative="1">
+      <w:start w:val="1"/>
+      <w:numFmt w:val="lowerRoman"/>
+      <w:lvlText w:val="%6."/>
+      <w:lvlJc w:val="right"/>
+      <w:pPr>
+        <w:ind w:left="4320" w:hanging="180"/>
+      </w:pPr>
+    </w:lvl>
+    <w:lvl w:ilvl="6" w:tplc="0406000F" w:tentative="1">
+      <w:start w:val="1"/>
+      <w:numFmt w:val="decimal"/>
+      <w:lvlText w:val="%7."/>
+      <w:lvlJc w:val="left"/>
+      <w:pPr>
+        <w:ind w:left="5040" w:hanging="360"/>
+      </w:pPr>
+    </w:lvl>
+    <w:lvl w:ilvl="7" w:tplc="04060019" w:tentative="1">
+      <w:start w:val="1"/>
+      <w:numFmt w:val="lowerLetter"/>
+      <w:lvlText w:val="%8."/>
+      <w:lvlJc w:val="left"/>
+      <w:pPr>
+        <w:ind w:left="5760" w:hanging="360"/>
+      </w:pPr>
+    </w:lvl>
+    <w:lvl w:ilvl="8" w:tplc="0406001B" w:tentative="1">
+      <w:start w:val="1"/>
+      <w:numFmt w:val="lowerRoman"/>
+      <w:lvlText w:val="%9."/>
+      <w:lvlJc w:val="right"/>
+      <w:pPr>
+        <w:ind w:left="6480" w:hanging="180"/>
+      </w:pPr>
+    </w:lvl>
+  </w:abstractNum>
+  <w:abstractNum w:abstractNumId="11" w15:restartNumberingAfterBreak="0">
     <w:nsid w:val="438E68A9"/>
     <w:multiLevelType w:val="multilevel"/>
     <w:tmpl w:val="F6B65F00"/>
@@ -7370,7 +7417,7 @@
       </w:pPr>
     </w:lvl>
   </w:abstractNum>
-  <w:abstractNum w:abstractNumId="11" w15:restartNumberingAfterBreak="0">
+  <w:abstractNum w:abstractNumId="12" w15:restartNumberingAfterBreak="0">
     <w:nsid w:val="4F5657A5"/>
     <w:multiLevelType w:val="hybridMultilevel"/>
     <w:tmpl w:val="96687924"/>
@@ -7462,7 +7509,7 @@
       </w:pPr>
     </w:lvl>
   </w:abstractNum>
-  <w:abstractNum w:abstractNumId="12" w15:restartNumberingAfterBreak="0">
+  <w:abstractNum w:abstractNumId="13" w15:restartNumberingAfterBreak="0">
     <w:nsid w:val="68000606"/>
     <w:multiLevelType w:val="hybridMultilevel"/>
     <w:tmpl w:val="AF002F4A"/>
@@ -7551,7 +7598,7 @@
       </w:pPr>
     </w:lvl>
   </w:abstractNum>
-  <w:abstractNum w:abstractNumId="13" w15:restartNumberingAfterBreak="0">
+  <w:abstractNum w:abstractNumId="14" w15:restartNumberingAfterBreak="0">
     <w:nsid w:val="6D866BC9"/>
     <w:multiLevelType w:val="hybridMultilevel"/>
     <w:tmpl w:val="862E0D88"/>
@@ -7640,7 +7687,7 @@
       </w:pPr>
     </w:lvl>
   </w:abstractNum>
-  <w:abstractNum w:abstractNumId="14" w15:restartNumberingAfterBreak="0">
+  <w:abstractNum w:abstractNumId="15" w15:restartNumberingAfterBreak="0">
     <w:nsid w:val="78EF332E"/>
     <w:multiLevelType w:val="hybridMultilevel"/>
     <w:tmpl w:val="21564A6E"/>
@@ -7730,22 +7777,22 @@
     </w:lvl>
   </w:abstractNum>
   <w:num w:numId="1" w16cid:durableId="1906060725">
-    <w:abstractNumId w:val="14"/>
+    <w:abstractNumId w:val="15"/>
   </w:num>
   <w:num w:numId="2" w16cid:durableId="1885405658">
     <w:abstractNumId w:val="9"/>
   </w:num>
   <w:num w:numId="3" w16cid:durableId="455022510">
-    <w:abstractNumId w:val="11"/>
+    <w:abstractNumId w:val="12"/>
   </w:num>
   <w:num w:numId="4" w16cid:durableId="856777281">
     <w:abstractNumId w:val="0"/>
   </w:num>
   <w:num w:numId="5" w16cid:durableId="2014381702">
-    <w:abstractNumId w:val="10"/>
+    <w:abstractNumId w:val="11"/>
   </w:num>
   <w:num w:numId="6" w16cid:durableId="645595460">
-    <w:abstractNumId w:val="13"/>
+    <w:abstractNumId w:val="14"/>
   </w:num>
   <w:num w:numId="7" w16cid:durableId="655959229">
     <w:abstractNumId w:val="5"/>
@@ -7754,7 +7801,7 @@
     <w:abstractNumId w:val="2"/>
   </w:num>
   <w:num w:numId="9" w16cid:durableId="833911641">
-    <w:abstractNumId w:val="12"/>
+    <w:abstractNumId w:val="13"/>
   </w:num>
   <w:num w:numId="10" w16cid:durableId="1091701073">
     <w:abstractNumId w:val="1"/>
@@ -7773,6 +7820,9 @@
   </w:num>
   <w:num w:numId="15" w16cid:durableId="156455701">
     <w:abstractNumId w:val="6"/>
+  </w:num>
+  <w:num w:numId="16" w16cid:durableId="1323240336">
+    <w:abstractNumId w:val="10"/>
   </w:num>
 </w:numbering>
 </file>
@@ -8384,6 +8434,7 @@
   <w:style w:type="character" w:default="1" w:styleId="Standardskrifttypeiafsnit">
     <w:name w:val="Default Paragraph Font"/>
     <w:uiPriority w:val="1"/>
+    <w:semiHidden/>
     <w:unhideWhenUsed/>
   </w:style>
   <w:style w:type="table" w:default="1" w:styleId="Tabel-Normal">

</xml_diff>